<commit_message>
forgot the word Team from the title of team captains list
</commit_message>
<xml_diff>
--- a/secure/2018_team_captains_list.docx
+++ b/secure/2018_team_captains_list.docx
@@ -44,6 +44,8 @@
                 <w:szCs w:val="24"/>
               </w:rPr>
             </w:pPr>
+            <w:bookmarkStart w:id="0" w:name="_GoBack"/>
+            <w:bookmarkEnd w:id="0"/>
             <w:r>
               <w:rPr>
                 <w:rFonts w:ascii="Arial" w:eastAsia="Times New Roman" w:hAnsi="Arial" w:cs="Arial"/>
@@ -3608,8 +3610,6 @@
                 <w:color w:val="000000"/>
               </w:rPr>
             </w:pPr>
-            <w:bookmarkStart w:id="0" w:name="_GoBack"/>
-            <w:bookmarkEnd w:id="0"/>
           </w:p>
         </w:tc>
         <w:tc>
@@ -7598,7 +7598,25 @@
         <w:sz w:val="28"/>
         <w:szCs w:val="28"/>
       </w:rPr>
-      <w:t>2018 Zone 4 and Zone 3/4 Captains</w:t>
+      <w:t xml:space="preserve">2018 Zone 4 and Zone 3/4 </w:t>
+    </w:r>
+    <w:r>
+      <w:rPr>
+        <w:rFonts w:ascii="Arial" w:hAnsi="Arial" w:cs="Arial"/>
+        <w:b/>
+        <w:sz w:val="28"/>
+        <w:szCs w:val="28"/>
+      </w:rPr>
+      <w:t xml:space="preserve">Team </w:t>
+    </w:r>
+    <w:r>
+      <w:rPr>
+        <w:rFonts w:ascii="Arial" w:hAnsi="Arial" w:cs="Arial"/>
+        <w:b/>
+        <w:sz w:val="28"/>
+        <w:szCs w:val="28"/>
+      </w:rPr>
+      <w:t>Captains</w:t>
     </w:r>
   </w:p>
 </w:hdr>

</xml_diff>

<commit_message>
some lines were missing :)
</commit_message>
<xml_diff>
--- a/secure/2018_team_captains_list.docx
+++ b/secure/2018_team_captains_list.docx
@@ -44,8 +44,6 @@
                 <w:szCs w:val="24"/>
               </w:rPr>
             </w:pPr>
-            <w:bookmarkStart w:id="0" w:name="_GoBack"/>
-            <w:bookmarkEnd w:id="0"/>
             <w:r>
               <w:rPr>
                 <w:rFonts w:ascii="Arial" w:eastAsia="Times New Roman" w:hAnsi="Arial" w:cs="Arial"/>
@@ -6393,13 +6391,6 @@
                 <w:color w:val="000000"/>
               </w:rPr>
             </w:pPr>
-            <w:r>
-              <w:rPr>
-                <w:rFonts w:ascii="Calibri" w:eastAsia="Times New Roman" w:hAnsi="Calibri" w:cs="Calibri"/>
-                <w:color w:val="000000"/>
-              </w:rPr>
-              <w:t>0</w:t>
-            </w:r>
           </w:p>
         </w:tc>
         <w:tc>
@@ -6644,10 +6635,10 @@
           <w:tcPr>
             <w:tcW w:w="3020" w:type="dxa"/>
             <w:tcBorders>
-              <w:top w:val="nil"/>
-              <w:left w:val="nil"/>
-              <w:bottom w:val="nil"/>
-              <w:right w:val="nil"/>
+              <w:top w:val="single" w:sz="4" w:space="0" w:color="auto"/>
+              <w:left w:val="nil"/>
+              <w:bottom w:val="single" w:sz="8" w:space="0" w:color="auto"/>
+              <w:right w:val="single" w:sz="8" w:space="0" w:color="auto"/>
             </w:tcBorders>
             <w:shd w:val="clear" w:color="auto" w:fill="auto"/>
             <w:noWrap/>
@@ -6675,10 +6666,10 @@
           <w:tcPr>
             <w:tcW w:w="1605" w:type="dxa"/>
             <w:tcBorders>
-              <w:top w:val="nil"/>
-              <w:left w:val="nil"/>
-              <w:bottom w:val="nil"/>
-              <w:right w:val="nil"/>
+              <w:top w:val="single" w:sz="4" w:space="0" w:color="auto"/>
+              <w:left w:val="single" w:sz="8" w:space="0" w:color="auto"/>
+              <w:bottom w:val="single" w:sz="8" w:space="0" w:color="auto"/>
+              <w:right w:val="single" w:sz="8" w:space="0" w:color="auto"/>
             </w:tcBorders>
             <w:shd w:val="clear" w:color="auto" w:fill="auto"/>
             <w:noWrap/>
@@ -6706,9 +6697,9 @@
           <w:tcPr>
             <w:tcW w:w="3520" w:type="dxa"/>
             <w:tcBorders>
-              <w:top w:val="nil"/>
-              <w:left w:val="nil"/>
-              <w:bottom w:val="nil"/>
+              <w:top w:val="single" w:sz="4" w:space="0" w:color="auto"/>
+              <w:left w:val="single" w:sz="8" w:space="0" w:color="auto"/>
+              <w:bottom w:val="single" w:sz="8" w:space="0" w:color="auto"/>
               <w:right w:val="single" w:sz="8" w:space="0" w:color="auto"/>
             </w:tcBorders>
             <w:shd w:val="clear" w:color="auto" w:fill="auto"/>
@@ -6786,10 +6777,10 @@
           <w:tcPr>
             <w:tcW w:w="3020" w:type="dxa"/>
             <w:tcBorders>
-              <w:top w:val="nil"/>
-              <w:left w:val="nil"/>
-              <w:bottom w:val="nil"/>
-              <w:right w:val="nil"/>
+              <w:top w:val="single" w:sz="8" w:space="0" w:color="auto"/>
+              <w:left w:val="nil"/>
+              <w:bottom w:val="single" w:sz="4" w:space="0" w:color="auto"/>
+              <w:right w:val="single" w:sz="8" w:space="0" w:color="auto"/>
             </w:tcBorders>
             <w:shd w:val="clear" w:color="auto" w:fill="auto"/>
             <w:noWrap/>
@@ -6817,10 +6808,10 @@
           <w:tcPr>
             <w:tcW w:w="1605" w:type="dxa"/>
             <w:tcBorders>
-              <w:top w:val="nil"/>
-              <w:left w:val="nil"/>
-              <w:bottom w:val="nil"/>
-              <w:right w:val="nil"/>
+              <w:top w:val="single" w:sz="8" w:space="0" w:color="auto"/>
+              <w:left w:val="single" w:sz="8" w:space="0" w:color="auto"/>
+              <w:bottom w:val="single" w:sz="4" w:space="0" w:color="auto"/>
+              <w:right w:val="single" w:sz="8" w:space="0" w:color="auto"/>
             </w:tcBorders>
             <w:shd w:val="clear" w:color="auto" w:fill="auto"/>
             <w:noWrap/>
@@ -6848,9 +6839,9 @@
           <w:tcPr>
             <w:tcW w:w="3520" w:type="dxa"/>
             <w:tcBorders>
-              <w:top w:val="nil"/>
-              <w:left w:val="nil"/>
-              <w:bottom w:val="nil"/>
+              <w:top w:val="single" w:sz="8" w:space="0" w:color="auto"/>
+              <w:left w:val="single" w:sz="8" w:space="0" w:color="auto"/>
+              <w:bottom w:val="single" w:sz="4" w:space="0" w:color="auto"/>
               <w:right w:val="single" w:sz="8" w:space="0" w:color="auto"/>
             </w:tcBorders>
             <w:shd w:val="clear" w:color="auto" w:fill="auto"/>
@@ -7070,10 +7061,10 @@
           <w:tcPr>
             <w:tcW w:w="3020" w:type="dxa"/>
             <w:tcBorders>
-              <w:top w:val="nil"/>
-              <w:left w:val="nil"/>
-              <w:bottom w:val="nil"/>
-              <w:right w:val="nil"/>
+              <w:top w:val="single" w:sz="4" w:space="0" w:color="auto"/>
+              <w:left w:val="nil"/>
+              <w:bottom w:val="single" w:sz="4" w:space="0" w:color="auto"/>
+              <w:right w:val="single" w:sz="4" w:space="0" w:color="auto"/>
             </w:tcBorders>
             <w:shd w:val="clear" w:color="auto" w:fill="auto"/>
             <w:noWrap/>
@@ -7103,6 +7094,8 @@
               </w:rPr>
               <w:t>Legge</w:t>
             </w:r>
+            <w:bookmarkStart w:id="0" w:name="_GoBack"/>
+            <w:bookmarkEnd w:id="0"/>
             <w:proofErr w:type="spellEnd"/>
           </w:p>
         </w:tc>
@@ -7110,9 +7103,9 @@
           <w:tcPr>
             <w:tcW w:w="1605" w:type="dxa"/>
             <w:tcBorders>
-              <w:top w:val="nil"/>
-              <w:left w:val="nil"/>
-              <w:bottom w:val="nil"/>
+              <w:top w:val="single" w:sz="4" w:space="0" w:color="auto"/>
+              <w:left w:val="single" w:sz="4" w:space="0" w:color="auto"/>
+              <w:bottom w:val="single" w:sz="4" w:space="0" w:color="auto"/>
               <w:right w:val="nil"/>
             </w:tcBorders>
             <w:shd w:val="clear" w:color="auto" w:fill="auto"/>

</xml_diff>

<commit_message>
SW fixed captains list, club roster, team captain lists,junior girls,zone 3 4, beat the champ
</commit_message>
<xml_diff>
--- a/secure/2018_team_captains_list.docx
+++ b/secure/2018_team_captains_list.docx
@@ -182,7 +182,14 @@
                 <w:rFonts w:ascii="Calibri" w:eastAsia="Times New Roman" w:hAnsi="Calibri" w:cs="Calibri"/>
                 <w:color w:val="000000"/>
               </w:rPr>
-              <w:t xml:space="preserve"> *Burnaby Mountain</w:t>
+              <w:t xml:space="preserve"> </w:t>
+            </w:r>
+            <w:r>
+              <w:rPr>
+                <w:rFonts w:ascii="Calibri" w:eastAsia="Times New Roman" w:hAnsi="Calibri" w:cs="Calibri"/>
+                <w:color w:val="000000"/>
+              </w:rPr>
+              <w:t>Burnaby Mountain</w:t>
             </w:r>
           </w:p>
         </w:tc>
@@ -319,7 +326,14 @@
                 <w:rFonts w:ascii="Calibri" w:eastAsia="Times New Roman" w:hAnsi="Calibri" w:cs="Calibri"/>
                 <w:color w:val="000000"/>
               </w:rPr>
-              <w:t xml:space="preserve"> *Chilliwack</w:t>
+              <w:t xml:space="preserve"> </w:t>
+            </w:r>
+            <w:r>
+              <w:rPr>
+                <w:rFonts w:ascii="Calibri" w:eastAsia="Times New Roman" w:hAnsi="Calibri" w:cs="Calibri"/>
+                <w:color w:val="000000"/>
+              </w:rPr>
+              <w:t>Chilliwack</w:t>
             </w:r>
           </w:p>
         </w:tc>
@@ -456,7 +470,7 @@
                 <w:rFonts w:ascii="Calibri" w:eastAsia="Times New Roman" w:hAnsi="Calibri" w:cs="Calibri"/>
                 <w:color w:val="000000"/>
               </w:rPr>
-              <w:t>*Fort Langley</w:t>
+              <w:t>Fort Langley</w:t>
             </w:r>
           </w:p>
         </w:tc>
@@ -602,7 +616,7 @@
                 <w:rFonts w:ascii="Calibri" w:eastAsia="Times New Roman" w:hAnsi="Calibri" w:cs="Calibri"/>
                 <w:color w:val="000000"/>
               </w:rPr>
-              <w:t>*Guildford</w:t>
+              <w:t>Guildford</w:t>
             </w:r>
           </w:p>
         </w:tc>
@@ -739,7 +753,7 @@
                 <w:rFonts w:ascii="Calibri" w:eastAsia="Times New Roman" w:hAnsi="Calibri" w:cs="Calibri"/>
                 <w:color w:val="000000"/>
               </w:rPr>
-              <w:t>*Ledgeview</w:t>
+              <w:t>Ledgeview</w:t>
             </w:r>
           </w:p>
         </w:tc>
@@ -876,7 +890,7 @@
                 <w:rFonts w:ascii="Calibri" w:eastAsia="Times New Roman" w:hAnsi="Calibri" w:cs="Calibri"/>
                 <w:color w:val="000000"/>
               </w:rPr>
-              <w:t>*Peace Portal</w:t>
+              <w:t>Peace Portal</w:t>
             </w:r>
           </w:p>
         </w:tc>
@@ -1013,7 +1027,7 @@
                 <w:rFonts w:ascii="Calibri" w:eastAsia="Times New Roman" w:hAnsi="Calibri" w:cs="Calibri"/>
                 <w:color w:val="000000"/>
               </w:rPr>
-              <w:t>*Pitt Meadows</w:t>
+              <w:t>Pitt Meadows</w:t>
             </w:r>
           </w:p>
         </w:tc>
@@ -1159,7 +1173,7 @@
                 <w:rFonts w:ascii="Calibri" w:eastAsia="Times New Roman" w:hAnsi="Calibri" w:cs="Calibri"/>
                 <w:color w:val="000000"/>
               </w:rPr>
-              <w:t>*Surrey</w:t>
+              <w:t>Surrey</w:t>
             </w:r>
           </w:p>
         </w:tc>
@@ -1296,7 +1310,7 @@
                 <w:rFonts w:ascii="Calibri" w:eastAsia="Times New Roman" w:hAnsi="Calibri" w:cs="Calibri"/>
                 <w:color w:val="000000"/>
               </w:rPr>
-              <w:t>*Swan-e-set</w:t>
+              <w:t>Swan-e-set</w:t>
             </w:r>
           </w:p>
         </w:tc>
@@ -1433,7 +1447,7 @@
                 <w:rFonts w:ascii="Calibri" w:eastAsia="Times New Roman" w:hAnsi="Calibri" w:cs="Calibri"/>
                 <w:color w:val="000000"/>
               </w:rPr>
-              <w:t>*University</w:t>
+              <w:t>University</w:t>
             </w:r>
           </w:p>
         </w:tc>
@@ -1570,7 +1584,7 @@
                 <w:rFonts w:ascii="Calibri" w:eastAsia="Times New Roman" w:hAnsi="Calibri" w:cs="Calibri"/>
                 <w:color w:val="000000"/>
               </w:rPr>
-              <w:t>*Vancouver Chinese League</w:t>
+              <w:t>Vancouver Chinese League</w:t>
             </w:r>
           </w:p>
         </w:tc>
@@ -1707,12 +1721,14 @@
               <w:spacing w:after="0" w:line="240" w:lineRule="auto"/>
               <w:rPr>
                 <w:rFonts w:ascii="Calibri" w:eastAsia="Times New Roman" w:hAnsi="Calibri" w:cs="Calibri"/>
-                <w:color w:val="000000"/>
-              </w:rPr>
-            </w:pPr>
-            <w:r>
-              <w:rPr>
-                <w:rFonts w:ascii="Calibri" w:eastAsia="Times New Roman" w:hAnsi="Calibri" w:cs="Calibri"/>
+                <w:b/>
+                <w:color w:val="000000"/>
+              </w:rPr>
+            </w:pPr>
+            <w:r>
+              <w:rPr>
+                <w:rFonts w:ascii="Calibri" w:eastAsia="Times New Roman" w:hAnsi="Calibri" w:cs="Calibri"/>
+                <w:b/>
                 <w:color w:val="000000"/>
               </w:rPr>
               <w:t>Zone 3/4 Team 1 Chair</w:t>
@@ -1738,12 +1754,14 @@
               <w:spacing w:after="0" w:line="240" w:lineRule="auto"/>
               <w:rPr>
                 <w:rFonts w:ascii="Calibri" w:eastAsia="Times New Roman" w:hAnsi="Calibri" w:cs="Calibri"/>
-                <w:color w:val="000000"/>
-              </w:rPr>
-            </w:pPr>
-            <w:r>
-              <w:rPr>
-                <w:rFonts w:ascii="Calibri" w:eastAsia="Times New Roman" w:hAnsi="Calibri" w:cs="Calibri"/>
+                <w:b/>
+                <w:color w:val="000000"/>
+              </w:rPr>
+            </w:pPr>
+            <w:r>
+              <w:rPr>
+                <w:rFonts w:ascii="Calibri" w:eastAsia="Times New Roman" w:hAnsi="Calibri" w:cs="Calibri"/>
+                <w:b/>
                 <w:color w:val="000000"/>
               </w:rPr>
               <w:t>Darcy Jacobson</w:t>
@@ -1769,12 +1787,14 @@
               <w:spacing w:after="0" w:line="240" w:lineRule="auto"/>
               <w:rPr>
                 <w:rFonts w:ascii="Calibri" w:eastAsia="Times New Roman" w:hAnsi="Calibri" w:cs="Calibri"/>
-                <w:color w:val="000000"/>
-              </w:rPr>
-            </w:pPr>
-            <w:r>
-              <w:rPr>
-                <w:rFonts w:ascii="Calibri" w:eastAsia="Times New Roman" w:hAnsi="Calibri" w:cs="Calibri"/>
+                <w:b/>
+                <w:color w:val="000000"/>
+              </w:rPr>
+            </w:pPr>
+            <w:r>
+              <w:rPr>
+                <w:rFonts w:ascii="Calibri" w:eastAsia="Times New Roman" w:hAnsi="Calibri" w:cs="Calibri"/>
+                <w:b/>
                 <w:color w:val="000000"/>
               </w:rPr>
               <w:t>604-463-1963</w:t>
@@ -1800,6 +1820,7 @@
               <w:spacing w:after="0" w:line="240" w:lineRule="auto"/>
               <w:rPr>
                 <w:rFonts w:ascii="Calibri" w:eastAsia="Times New Roman" w:hAnsi="Calibri" w:cs="Calibri"/>
+                <w:b/>
                 <w:color w:val="0000FF"/>
                 <w:u w:val="single"/>
               </w:rPr>
@@ -1808,6 +1829,7 @@
               <w:r>
                 <w:rPr>
                   <w:rFonts w:ascii="Calibri" w:eastAsia="Times New Roman" w:hAnsi="Calibri" w:cs="Calibri"/>
+                  <w:b/>
                   <w:color w:val="0000FF"/>
                   <w:u w:val="single"/>
                 </w:rPr>
@@ -3323,6 +3345,13 @@
               </w:rPr>
               <w:t>Vancouver Chinese</w:t>
             </w:r>
+            <w:r>
+              <w:rPr>
+                <w:rFonts w:ascii="Calibri" w:eastAsia="Times New Roman" w:hAnsi="Calibri" w:cs="Calibri"/>
+                <w:color w:val="000000"/>
+              </w:rPr>
+              <w:t xml:space="preserve"> League</w:t>
+            </w:r>
           </w:p>
         </w:tc>
         <w:tc>
@@ -3446,12 +3475,14 @@
               <w:spacing w:after="0" w:line="240" w:lineRule="auto"/>
               <w:rPr>
                 <w:rFonts w:ascii="Calibri" w:eastAsia="Times New Roman" w:hAnsi="Calibri" w:cs="Calibri"/>
-                <w:color w:val="000000"/>
-              </w:rPr>
-            </w:pPr>
-            <w:r>
-              <w:rPr>
-                <w:rFonts w:ascii="Calibri" w:eastAsia="Times New Roman" w:hAnsi="Calibri" w:cs="Calibri"/>
+                <w:b/>
+                <w:color w:val="000000"/>
+              </w:rPr>
+            </w:pPr>
+            <w:r>
+              <w:rPr>
+                <w:rFonts w:ascii="Calibri" w:eastAsia="Times New Roman" w:hAnsi="Calibri" w:cs="Calibri"/>
+                <w:b/>
                 <w:color w:val="000000"/>
               </w:rPr>
               <w:t>Zone 4 Team 2 Chair</w:t>
@@ -3477,12 +3508,14 @@
               <w:spacing w:after="0" w:line="240" w:lineRule="auto"/>
               <w:rPr>
                 <w:rFonts w:ascii="Calibri" w:eastAsia="Times New Roman" w:hAnsi="Calibri" w:cs="Calibri"/>
-                <w:color w:val="000000"/>
-              </w:rPr>
-            </w:pPr>
-            <w:r>
-              <w:rPr>
-                <w:rFonts w:ascii="Calibri" w:eastAsia="Times New Roman" w:hAnsi="Calibri" w:cs="Calibri"/>
+                <w:b/>
+                <w:color w:val="000000"/>
+              </w:rPr>
+            </w:pPr>
+            <w:r>
+              <w:rPr>
+                <w:rFonts w:ascii="Calibri" w:eastAsia="Times New Roman" w:hAnsi="Calibri" w:cs="Calibri"/>
+                <w:b/>
                 <w:color w:val="000000"/>
               </w:rPr>
               <w:t xml:space="preserve">Anne </w:t>
@@ -3491,6 +3524,7 @@
             <w:r>
               <w:rPr>
                 <w:rFonts w:ascii="Calibri" w:eastAsia="Times New Roman" w:hAnsi="Calibri" w:cs="Calibri"/>
+                <w:b/>
                 <w:color w:val="000000"/>
               </w:rPr>
               <w:t>Warrender</w:t>
@@ -3517,12 +3551,14 @@
               <w:spacing w:after="0" w:line="240" w:lineRule="auto"/>
               <w:rPr>
                 <w:rFonts w:ascii="Calibri" w:eastAsia="Times New Roman" w:hAnsi="Calibri" w:cs="Calibri"/>
-                <w:color w:val="000000"/>
-              </w:rPr>
-            </w:pPr>
-            <w:r>
-              <w:rPr>
-                <w:rFonts w:ascii="Calibri" w:eastAsia="Times New Roman" w:hAnsi="Calibri" w:cs="Calibri"/>
+                <w:b/>
+                <w:color w:val="000000"/>
+              </w:rPr>
+            </w:pPr>
+            <w:r>
+              <w:rPr>
+                <w:rFonts w:ascii="Calibri" w:eastAsia="Times New Roman" w:hAnsi="Calibri" w:cs="Calibri"/>
+                <w:b/>
                 <w:color w:val="000000"/>
               </w:rPr>
               <w:t>604-263-4052</w:t>
@@ -3548,6 +3584,7 @@
               <w:spacing w:after="0" w:line="240" w:lineRule="auto"/>
               <w:rPr>
                 <w:rFonts w:ascii="Calibri" w:eastAsia="Times New Roman" w:hAnsi="Calibri" w:cs="Calibri"/>
+                <w:b/>
                 <w:color w:val="0000FF"/>
                 <w:u w:val="single"/>
               </w:rPr>
@@ -3556,6 +3593,7 @@
               <w:r>
                 <w:rPr>
                   <w:rFonts w:ascii="Calibri" w:eastAsia="Times New Roman" w:hAnsi="Calibri" w:cs="Calibri"/>
+                  <w:b/>
                   <w:color w:val="0000FF"/>
                   <w:u w:val="single"/>
                 </w:rPr>
@@ -3565,124 +3603,26 @@
           </w:p>
         </w:tc>
       </w:tr>
-      <w:tr>
-        <w:trPr>
-          <w:trHeight w:val="315"/>
-        </w:trPr>
-        <w:tc>
-          <w:tcPr>
-            <w:tcW w:w="4660" w:type="dxa"/>
-            <w:tcBorders>
-              <w:top w:val="nil"/>
-              <w:left w:val="nil"/>
-              <w:bottom w:val="nil"/>
-              <w:right w:val="nil"/>
-            </w:tcBorders>
-            <w:shd w:val="clear" w:color="auto" w:fill="auto"/>
-            <w:noWrap/>
-            <w:vAlign w:val="bottom"/>
-          </w:tcPr>
-          <w:p>
-            <w:pPr>
-              <w:spacing w:after="0" w:line="240" w:lineRule="auto"/>
-              <w:rPr>
-                <w:rFonts w:ascii="Calibri" w:eastAsia="Times New Roman" w:hAnsi="Calibri" w:cs="Calibri"/>
-                <w:color w:val="000000"/>
-              </w:rPr>
-            </w:pPr>
-          </w:p>
-          <w:p>
-            <w:pPr>
-              <w:spacing w:after="0" w:line="240" w:lineRule="auto"/>
-              <w:rPr>
-                <w:rFonts w:ascii="Calibri" w:eastAsia="Times New Roman" w:hAnsi="Calibri" w:cs="Calibri"/>
-                <w:color w:val="000000"/>
-              </w:rPr>
-            </w:pPr>
-          </w:p>
-          <w:p>
-            <w:pPr>
-              <w:spacing w:after="0" w:line="240" w:lineRule="auto"/>
-              <w:rPr>
-                <w:rFonts w:ascii="Calibri" w:eastAsia="Times New Roman" w:hAnsi="Calibri" w:cs="Calibri"/>
-                <w:color w:val="000000"/>
-              </w:rPr>
-            </w:pPr>
-          </w:p>
-        </w:tc>
-        <w:tc>
-          <w:tcPr>
-            <w:tcW w:w="3020" w:type="dxa"/>
-            <w:tcBorders>
-              <w:top w:val="nil"/>
-              <w:left w:val="nil"/>
-              <w:bottom w:val="nil"/>
-              <w:right w:val="nil"/>
-            </w:tcBorders>
-            <w:shd w:val="clear" w:color="auto" w:fill="auto"/>
-            <w:noWrap/>
-            <w:vAlign w:val="bottom"/>
-            <w:hideMark/>
-          </w:tcPr>
-          <w:p>
-            <w:pPr>
-              <w:spacing w:after="0" w:line="240" w:lineRule="auto"/>
-              <w:rPr>
-                <w:rFonts w:ascii="Calibri" w:eastAsia="Times New Roman" w:hAnsi="Calibri" w:cs="Calibri"/>
-                <w:color w:val="000000"/>
-              </w:rPr>
-            </w:pPr>
-          </w:p>
-        </w:tc>
-        <w:tc>
-          <w:tcPr>
-            <w:tcW w:w="1605" w:type="dxa"/>
-            <w:tcBorders>
-              <w:top w:val="nil"/>
-              <w:left w:val="nil"/>
-              <w:bottom w:val="nil"/>
-              <w:right w:val="nil"/>
-            </w:tcBorders>
-            <w:shd w:val="clear" w:color="auto" w:fill="auto"/>
-            <w:noWrap/>
-            <w:vAlign w:val="bottom"/>
-            <w:hideMark/>
-          </w:tcPr>
-          <w:p>
-            <w:pPr>
-              <w:spacing w:after="0" w:line="240" w:lineRule="auto"/>
-              <w:rPr>
-                <w:rFonts w:ascii="Calibri" w:eastAsia="Times New Roman" w:hAnsi="Calibri" w:cs="Calibri"/>
-                <w:color w:val="000000"/>
-              </w:rPr>
-            </w:pPr>
-          </w:p>
-        </w:tc>
-        <w:tc>
-          <w:tcPr>
-            <w:tcW w:w="3520" w:type="dxa"/>
-            <w:tcBorders>
-              <w:top w:val="nil"/>
-              <w:left w:val="nil"/>
-              <w:bottom w:val="nil"/>
-              <w:right w:val="nil"/>
-            </w:tcBorders>
-            <w:shd w:val="clear" w:color="auto" w:fill="auto"/>
-            <w:noWrap/>
-            <w:vAlign w:val="bottom"/>
-            <w:hideMark/>
-          </w:tcPr>
-          <w:p>
-            <w:pPr>
-              <w:spacing w:after="0" w:line="240" w:lineRule="auto"/>
-              <w:rPr>
-                <w:rFonts w:ascii="Calibri" w:eastAsia="Times New Roman" w:hAnsi="Calibri" w:cs="Calibri"/>
-                <w:color w:val="000000"/>
-              </w:rPr>
-            </w:pPr>
-          </w:p>
-        </w:tc>
-      </w:tr>
+    </w:tbl>
+    <w:p>
+      <w:r>
+        <w:br w:type="page"/>
+      </w:r>
+      <w:bookmarkStart w:id="0" w:name="_GoBack"/>
+      <w:bookmarkEnd w:id="0"/>
+    </w:p>
+    <w:tbl>
+      <w:tblPr>
+        <w:tblW w:w="12805" w:type="dxa"/>
+        <w:tblInd w:w="93" w:type="dxa"/>
+        <w:tblLook w:val="04A0" w:firstRow="1" w:lastRow="0" w:firstColumn="1" w:lastColumn="0" w:noHBand="0" w:noVBand="1"/>
+      </w:tblPr>
+      <w:tblGrid>
+        <w:gridCol w:w="4660"/>
+        <w:gridCol w:w="3020"/>
+        <w:gridCol w:w="1605"/>
+        <w:gridCol w:w="3520"/>
+      </w:tblGrid>
       <w:tr>
         <w:trPr>
           <w:trHeight w:val="330"/>
@@ -3691,9 +3631,9 @@
           <w:tcPr>
             <w:tcW w:w="4660" w:type="dxa"/>
             <w:tcBorders>
-              <w:top w:val="single" w:sz="8" w:space="0" w:color="auto"/>
+              <w:top w:val="single" w:sz="4" w:space="0" w:color="auto"/>
               <w:left w:val="single" w:sz="8" w:space="0" w:color="auto"/>
-              <w:bottom w:val="nil"/>
+              <w:bottom w:val="single" w:sz="8" w:space="0" w:color="auto"/>
               <w:right w:val="nil"/>
             </w:tcBorders>
             <w:shd w:val="clear" w:color="auto" w:fill="auto"/>
@@ -3731,7 +3671,7 @@
           <w:tcPr>
             <w:tcW w:w="3020" w:type="dxa"/>
             <w:tcBorders>
-              <w:top w:val="single" w:sz="8" w:space="0" w:color="auto"/>
+              <w:top w:val="single" w:sz="4" w:space="0" w:color="auto"/>
               <w:left w:val="single" w:sz="4" w:space="0" w:color="auto"/>
               <w:bottom w:val="single" w:sz="8" w:space="0" w:color="auto"/>
               <w:right w:val="single" w:sz="4" w:space="0" w:color="auto"/>
@@ -3762,7 +3702,7 @@
           <w:tcPr>
             <w:tcW w:w="1605" w:type="dxa"/>
             <w:tcBorders>
-              <w:top w:val="single" w:sz="8" w:space="0" w:color="auto"/>
+              <w:top w:val="single" w:sz="4" w:space="0" w:color="auto"/>
               <w:left w:val="nil"/>
               <w:bottom w:val="single" w:sz="8" w:space="0" w:color="auto"/>
               <w:right w:val="single" w:sz="4" w:space="0" w:color="auto"/>
@@ -3793,7 +3733,7 @@
           <w:tcPr>
             <w:tcW w:w="3520" w:type="dxa"/>
             <w:tcBorders>
-              <w:top w:val="single" w:sz="8" w:space="0" w:color="auto"/>
+              <w:top w:val="single" w:sz="4" w:space="0" w:color="auto"/>
               <w:left w:val="nil"/>
               <w:bottom w:val="single" w:sz="8" w:space="0" w:color="auto"/>
               <w:right w:val="single" w:sz="8" w:space="0" w:color="auto"/>
@@ -3860,7 +3800,7 @@
           <w:tcPr>
             <w:tcW w:w="3020" w:type="dxa"/>
             <w:tcBorders>
-              <w:top w:val="nil"/>
+              <w:top w:val="single" w:sz="8" w:space="0" w:color="auto"/>
               <w:left w:val="nil"/>
               <w:bottom w:val="single" w:sz="4" w:space="0" w:color="auto"/>
               <w:right w:val="single" w:sz="4" w:space="0" w:color="auto"/>
@@ -3891,7 +3831,7 @@
           <w:tcPr>
             <w:tcW w:w="1605" w:type="dxa"/>
             <w:tcBorders>
-              <w:top w:val="nil"/>
+              <w:top w:val="single" w:sz="8" w:space="0" w:color="auto"/>
               <w:left w:val="nil"/>
               <w:bottom w:val="single" w:sz="4" w:space="0" w:color="auto"/>
               <w:right w:val="single" w:sz="4" w:space="0" w:color="auto"/>
@@ -3922,7 +3862,7 @@
           <w:tcPr>
             <w:tcW w:w="3520" w:type="dxa"/>
             <w:tcBorders>
-              <w:top w:val="nil"/>
+              <w:top w:val="single" w:sz="8" w:space="0" w:color="auto"/>
               <w:left w:val="nil"/>
               <w:bottom w:val="single" w:sz="4" w:space="0" w:color="auto"/>
               <w:right w:val="single" w:sz="8" w:space="0" w:color="auto"/>
@@ -5626,12 +5566,14 @@
               <w:spacing w:after="0" w:line="240" w:lineRule="auto"/>
               <w:rPr>
                 <w:rFonts w:ascii="Calibri" w:eastAsia="Times New Roman" w:hAnsi="Calibri" w:cs="Calibri"/>
-                <w:color w:val="000000"/>
-              </w:rPr>
-            </w:pPr>
-            <w:r>
-              <w:rPr>
-                <w:rFonts w:ascii="Calibri" w:eastAsia="Times New Roman" w:hAnsi="Calibri" w:cs="Calibri"/>
+                <w:b/>
+                <w:color w:val="000000"/>
+              </w:rPr>
+            </w:pPr>
+            <w:r>
+              <w:rPr>
+                <w:rFonts w:ascii="Calibri" w:eastAsia="Times New Roman" w:hAnsi="Calibri" w:cs="Calibri"/>
+                <w:b/>
                 <w:color w:val="000000"/>
               </w:rPr>
               <w:t>Zone 4 Team 3 Chair</w:t>
@@ -5657,12 +5599,14 @@
               <w:spacing w:after="0" w:line="240" w:lineRule="auto"/>
               <w:rPr>
                 <w:rFonts w:ascii="Calibri" w:eastAsia="Times New Roman" w:hAnsi="Calibri" w:cs="Calibri"/>
-                <w:color w:val="000000"/>
-              </w:rPr>
-            </w:pPr>
-            <w:r>
-              <w:rPr>
-                <w:rFonts w:ascii="Calibri" w:eastAsia="Times New Roman" w:hAnsi="Calibri" w:cs="Calibri"/>
+                <w:b/>
+                <w:color w:val="000000"/>
+              </w:rPr>
+            </w:pPr>
+            <w:r>
+              <w:rPr>
+                <w:rFonts w:ascii="Calibri" w:eastAsia="Times New Roman" w:hAnsi="Calibri" w:cs="Calibri"/>
+                <w:b/>
                 <w:color w:val="000000"/>
               </w:rPr>
               <w:t>Michelle Roy</w:t>
@@ -5688,12 +5632,14 @@
               <w:spacing w:after="0" w:line="240" w:lineRule="auto"/>
               <w:rPr>
                 <w:rFonts w:ascii="Calibri" w:eastAsia="Times New Roman" w:hAnsi="Calibri" w:cs="Calibri"/>
-                <w:color w:val="000000"/>
-              </w:rPr>
-            </w:pPr>
-            <w:r>
-              <w:rPr>
-                <w:rFonts w:ascii="Calibri" w:eastAsia="Times New Roman" w:hAnsi="Calibri" w:cs="Calibri"/>
+                <w:b/>
+                <w:color w:val="000000"/>
+              </w:rPr>
+            </w:pPr>
+            <w:r>
+              <w:rPr>
+                <w:rFonts w:ascii="Calibri" w:eastAsia="Times New Roman" w:hAnsi="Calibri" w:cs="Calibri"/>
+                <w:b/>
                 <w:color w:val="000000"/>
               </w:rPr>
               <w:t>604-943-7810</w:t>
@@ -5719,6 +5665,7 @@
               <w:spacing w:after="0" w:line="240" w:lineRule="auto"/>
               <w:rPr>
                 <w:rFonts w:ascii="Calibri" w:eastAsia="Times New Roman" w:hAnsi="Calibri" w:cs="Calibri"/>
+                <w:b/>
                 <w:color w:val="0000FF"/>
                 <w:u w:val="single"/>
               </w:rPr>
@@ -5727,6 +5674,7 @@
               <w:r>
                 <w:rPr>
                   <w:rFonts w:ascii="Calibri" w:eastAsia="Times New Roman" w:hAnsi="Calibri" w:cs="Calibri"/>
+                  <w:b/>
                   <w:color w:val="0000FF"/>
                   <w:u w:val="single"/>
                 </w:rPr>
@@ -6027,22 +5975,6 @@
                 <w:color w:val="000000"/>
               </w:rPr>
               <w:t>Fraserview</w:t>
-            </w:r>
-            <w:proofErr w:type="spellEnd"/>
-            <w:r>
-              <w:rPr>
-                <w:rFonts w:ascii="Calibri" w:eastAsia="Times New Roman" w:hAnsi="Calibri" w:cs="Calibri"/>
-                <w:color w:val="000000"/>
-              </w:rPr>
-              <w:t xml:space="preserve"> Business </w:t>
-            </w:r>
-            <w:proofErr w:type="spellStart"/>
-            <w:r>
-              <w:rPr>
-                <w:rFonts w:ascii="Calibri" w:eastAsia="Times New Roman" w:hAnsi="Calibri" w:cs="Calibri"/>
-                <w:color w:val="000000"/>
-              </w:rPr>
-              <w:t>Womemn</w:t>
             </w:r>
             <w:proofErr w:type="spellEnd"/>
           </w:p>
@@ -6185,7 +6117,7 @@
                 <w:rFonts w:ascii="Calibri" w:eastAsia="Times New Roman" w:hAnsi="Calibri" w:cs="Calibri"/>
                 <w:color w:val="000000"/>
               </w:rPr>
-              <w:t>Kings Links Business Women</w:t>
+              <w:t>Kings Links</w:t>
             </w:r>
           </w:p>
         </w:tc>
@@ -6464,29 +6396,6 @@
               <w:t>McCleery</w:t>
             </w:r>
             <w:proofErr w:type="spellEnd"/>
-            <w:r>
-              <w:rPr>
-                <w:rFonts w:ascii="Calibri" w:eastAsia="Times New Roman" w:hAnsi="Calibri" w:cs="Calibri"/>
-                <w:color w:val="000000"/>
-              </w:rPr>
-              <w:t xml:space="preserve"> </w:t>
-            </w:r>
-            <w:proofErr w:type="spellStart"/>
-            <w:r>
-              <w:rPr>
-                <w:rFonts w:ascii="Calibri" w:eastAsia="Times New Roman" w:hAnsi="Calibri" w:cs="Calibri"/>
-                <w:color w:val="000000"/>
-              </w:rPr>
-              <w:t>Businsess</w:t>
-            </w:r>
-            <w:proofErr w:type="spellEnd"/>
-            <w:r>
-              <w:rPr>
-                <w:rFonts w:ascii="Calibri" w:eastAsia="Times New Roman" w:hAnsi="Calibri" w:cs="Calibri"/>
-                <w:color w:val="000000"/>
-              </w:rPr>
-              <w:t xml:space="preserve"> Women</w:t>
-            </w:r>
           </w:p>
         </w:tc>
         <w:tc>
@@ -6764,13 +6673,6 @@
               <w:t>Quilchena</w:t>
             </w:r>
             <w:proofErr w:type="spellEnd"/>
-            <w:r>
-              <w:rPr>
-                <w:rFonts w:ascii="Calibri" w:eastAsia="Times New Roman" w:hAnsi="Calibri" w:cs="Calibri"/>
-                <w:color w:val="000000"/>
-              </w:rPr>
-              <w:t xml:space="preserve"> BW</w:t>
-            </w:r>
           </w:p>
         </w:tc>
         <w:tc>
@@ -6911,7 +6813,7 @@
                 <w:rFonts w:ascii="Calibri" w:eastAsia="Times New Roman" w:hAnsi="Calibri" w:cs="Calibri"/>
                 <w:color w:val="000000"/>
               </w:rPr>
-              <w:t xml:space="preserve"> Springs BW</w:t>
+              <w:t xml:space="preserve"> Springs</w:t>
             </w:r>
           </w:p>
         </w:tc>
@@ -7053,7 +6955,7 @@
                 <w:rFonts w:ascii="Calibri" w:eastAsia="Times New Roman" w:hAnsi="Calibri" w:cs="Calibri"/>
                 <w:color w:val="000000"/>
               </w:rPr>
-              <w:t>University BW</w:t>
+              <w:t>University</w:t>
             </w:r>
           </w:p>
         </w:tc>
@@ -7094,8 +6996,6 @@
               </w:rPr>
               <w:t>Legge</w:t>
             </w:r>
-            <w:bookmarkStart w:id="0" w:name="_GoBack"/>
-            <w:bookmarkEnd w:id="0"/>
             <w:proofErr w:type="spellEnd"/>
           </w:p>
         </w:tc>
@@ -7322,12 +7222,14 @@
               <w:spacing w:after="0" w:line="240" w:lineRule="auto"/>
               <w:rPr>
                 <w:rFonts w:ascii="Calibri" w:eastAsia="Times New Roman" w:hAnsi="Calibri" w:cs="Calibri"/>
-                <w:color w:val="000000"/>
-              </w:rPr>
-            </w:pPr>
-            <w:r>
-              <w:rPr>
-                <w:rFonts w:ascii="Calibri" w:eastAsia="Times New Roman" w:hAnsi="Calibri" w:cs="Calibri"/>
+                <w:b/>
+                <w:color w:val="000000"/>
+              </w:rPr>
+            </w:pPr>
+            <w:r>
+              <w:rPr>
+                <w:rFonts w:ascii="Calibri" w:eastAsia="Times New Roman" w:hAnsi="Calibri" w:cs="Calibri"/>
+                <w:b/>
                 <w:color w:val="000000"/>
               </w:rPr>
               <w:t xml:space="preserve">Zone 3/4 Business </w:t>
@@ -7336,6 +7238,7 @@
             <w:r>
               <w:rPr>
                 <w:rFonts w:ascii="Calibri" w:eastAsia="Times New Roman" w:hAnsi="Calibri" w:cs="Calibri"/>
+                <w:b/>
                 <w:color w:val="000000"/>
               </w:rPr>
               <w:t>Womens</w:t>
@@ -7344,6 +7247,7 @@
             <w:r>
               <w:rPr>
                 <w:rFonts w:ascii="Calibri" w:eastAsia="Times New Roman" w:hAnsi="Calibri" w:cs="Calibri"/>
+                <w:b/>
                 <w:color w:val="000000"/>
               </w:rPr>
               <w:t xml:space="preserve"> Chair</w:t>
@@ -7369,12 +7273,14 @@
               <w:spacing w:after="0" w:line="240" w:lineRule="auto"/>
               <w:rPr>
                 <w:rFonts w:ascii="Calibri" w:eastAsia="Times New Roman" w:hAnsi="Calibri" w:cs="Calibri"/>
-                <w:color w:val="000000"/>
-              </w:rPr>
-            </w:pPr>
-            <w:r>
-              <w:rPr>
-                <w:rFonts w:ascii="Calibri" w:eastAsia="Times New Roman" w:hAnsi="Calibri" w:cs="Calibri"/>
+                <w:b/>
+                <w:color w:val="000000"/>
+              </w:rPr>
+            </w:pPr>
+            <w:r>
+              <w:rPr>
+                <w:rFonts w:ascii="Calibri" w:eastAsia="Times New Roman" w:hAnsi="Calibri" w:cs="Calibri"/>
+                <w:b/>
                 <w:color w:val="000000"/>
               </w:rPr>
               <w:t>Julie Martin</w:t>
@@ -7400,12 +7306,14 @@
               <w:spacing w:after="0" w:line="240" w:lineRule="auto"/>
               <w:rPr>
                 <w:rFonts w:ascii="Calibri" w:eastAsia="Times New Roman" w:hAnsi="Calibri" w:cs="Calibri"/>
-                <w:color w:val="000000"/>
-              </w:rPr>
-            </w:pPr>
-            <w:r>
-              <w:rPr>
-                <w:rFonts w:ascii="Calibri" w:eastAsia="Times New Roman" w:hAnsi="Calibri" w:cs="Calibri"/>
+                <w:b/>
+                <w:color w:val="000000"/>
+              </w:rPr>
+            </w:pPr>
+            <w:r>
+              <w:rPr>
+                <w:rFonts w:ascii="Calibri" w:eastAsia="Times New Roman" w:hAnsi="Calibri" w:cs="Calibri"/>
+                <w:b/>
                 <w:color w:val="000000"/>
               </w:rPr>
               <w:t>604-790-9376</w:t>
@@ -7431,6 +7339,7 @@
               <w:spacing w:after="0" w:line="240" w:lineRule="auto"/>
               <w:rPr>
                 <w:rFonts w:ascii="Calibri" w:eastAsia="Times New Roman" w:hAnsi="Calibri" w:cs="Calibri"/>
+                <w:b/>
                 <w:color w:val="0000FF"/>
                 <w:u w:val="single"/>
               </w:rPr>
@@ -7439,6 +7348,7 @@
               <w:r>
                 <w:rPr>
                   <w:rFonts w:ascii="Calibri" w:eastAsia="Times New Roman" w:hAnsi="Calibri" w:cs="Calibri"/>
+                  <w:b/>
                   <w:color w:val="0000FF"/>
                   <w:u w:val="single"/>
                 </w:rPr>
@@ -7452,8 +7362,8 @@
     <w:p/>
     <w:sectPr>
       <w:headerReference w:type="default" r:id="rId54"/>
-      <w:pgSz w:w="15840" w:h="12240" w:orient="landscape"/>
-      <w:pgMar w:top="990" w:right="1440" w:bottom="1440" w:left="1440" w:header="270" w:footer="720" w:gutter="0"/>
+      <w:pgSz w:w="15840" w:h="12240" w:orient="landscape" w:code="1"/>
+      <w:pgMar w:top="518" w:right="1440" w:bottom="720" w:left="1440" w:header="187" w:footer="720" w:gutter="0"/>
       <w:cols w:space="720"/>
       <w:docGrid w:linePitch="360"/>
     </w:sectPr>
@@ -7514,18 +7424,30 @@
 <file path=word/header1.xml><?xml version="1.0" encoding="utf-8"?>
 <w:hdr xmlns:wpc="http://schemas.microsoft.com/office/word/2010/wordprocessingCanvas" xmlns:mc="http://schemas.openxmlformats.org/markup-compatibility/2006" xmlns:o="urn:schemas-microsoft-com:office:office" xmlns:r="http://schemas.openxmlformats.org/officeDocument/2006/relationships" xmlns:m="http://schemas.openxmlformats.org/officeDocument/2006/math" xmlns:v="urn:schemas-microsoft-com:vml" xmlns:wp14="http://schemas.microsoft.com/office/word/2010/wordprocessingDrawing" xmlns:wp="http://schemas.openxmlformats.org/drawingml/2006/wordprocessingDrawing" xmlns:w10="urn:schemas-microsoft-com:office:word" xmlns:w="http://schemas.openxmlformats.org/wordprocessingml/2006/main" xmlns:w14="http://schemas.microsoft.com/office/word/2010/wordml" xmlns:wpg="http://schemas.microsoft.com/office/word/2010/wordprocessingGroup" xmlns:wpi="http://schemas.microsoft.com/office/word/2010/wordprocessingInk" xmlns:wne="http://schemas.microsoft.com/office/word/2006/wordml" xmlns:wps="http://schemas.microsoft.com/office/word/2010/wordprocessingShape" mc:Ignorable="w14 wp14">
   <w:p>
+    <w:pPr>
+      <w:tabs>
+        <w:tab w:val="left" w:pos="3495"/>
+      </w:tabs>
+    </w:pPr>
+  </w:p>
+  <w:p>
+    <w:pPr>
+      <w:tabs>
+        <w:tab w:val="left" w:pos="3495"/>
+      </w:tabs>
+    </w:pPr>
     <w:r>
       <w:rPr>
         <w:noProof/>
       </w:rPr>
       <w:drawing>
-        <wp:anchor distT="0" distB="0" distL="114300" distR="114300" simplePos="0" relativeHeight="251659264" behindDoc="0" locked="0" layoutInCell="1" allowOverlap="1" wp14:anchorId="153FB3B9" wp14:editId="47DE7B53">
+        <wp:anchor distT="0" distB="0" distL="114300" distR="114300" simplePos="0" relativeHeight="251659264" behindDoc="0" locked="0" layoutInCell="1" allowOverlap="1" wp14:anchorId="03C9FE1B" wp14:editId="77260AFA">
           <wp:simplePos x="0" y="0"/>
           <wp:positionH relativeFrom="column">
-            <wp:posOffset>323850</wp:posOffset>
+            <wp:posOffset>19050</wp:posOffset>
           </wp:positionH>
           <wp:positionV relativeFrom="paragraph">
-            <wp:posOffset>-76200</wp:posOffset>
+            <wp:posOffset>114300</wp:posOffset>
           </wp:positionV>
           <wp:extent cx="1162050" cy="733425"/>
           <wp:effectExtent l="0" t="0" r="0" b="9525"/>
@@ -7579,17 +7501,26 @@
         </wp:anchor>
       </w:drawing>
     </w:r>
+    <w:r>
+      <w:tab/>
+    </w:r>
   </w:p>
   <w:p>
     <w:pPr>
       <w:ind w:left="2880" w:firstLine="720"/>
+      <w:rPr>
+        <w:rFonts w:ascii="Arial" w:hAnsi="Arial" w:cs="Arial"/>
+        <w:b/>
+        <w:sz w:val="32"/>
+        <w:szCs w:val="32"/>
+      </w:rPr>
     </w:pPr>
     <w:r>
       <w:rPr>
         <w:rFonts w:ascii="Arial" w:hAnsi="Arial" w:cs="Arial"/>
         <w:b/>
-        <w:sz w:val="28"/>
-        <w:szCs w:val="28"/>
+        <w:sz w:val="32"/>
+        <w:szCs w:val="32"/>
       </w:rPr>
       <w:t xml:space="preserve">2018 Zone 4 and Zone 3/4 </w:t>
     </w:r>
@@ -7597,8 +7528,8 @@
       <w:rPr>
         <w:rFonts w:ascii="Arial" w:hAnsi="Arial" w:cs="Arial"/>
         <w:b/>
-        <w:sz w:val="28"/>
-        <w:szCs w:val="28"/>
+        <w:sz w:val="32"/>
+        <w:szCs w:val="32"/>
       </w:rPr>
       <w:t xml:space="preserve">Team </w:t>
     </w:r>
@@ -7606,8 +7537,8 @@
       <w:rPr>
         <w:rFonts w:ascii="Arial" w:hAnsi="Arial" w:cs="Arial"/>
         <w:b/>
-        <w:sz w:val="28"/>
-        <w:szCs w:val="28"/>
+        <w:sz w:val="32"/>
+        <w:szCs w:val="32"/>
       </w:rPr>
       <w:t>Captains</w:t>
     </w:r>

</xml_diff>

<commit_message>
SW fixed space before Burnaby and Chilliwack
</commit_message>
<xml_diff>
--- a/secure/2018_team_captains_list.docx
+++ b/secure/2018_team_captains_list.docx
@@ -182,13 +182,6 @@
                 <w:rFonts w:ascii="Calibri" w:eastAsia="Times New Roman" w:hAnsi="Calibri" w:cs="Calibri"/>
                 <w:color w:val="000000"/>
               </w:rPr>
-              <w:t xml:space="preserve"> </w:t>
-            </w:r>
-            <w:r>
-              <w:rPr>
-                <w:rFonts w:ascii="Calibri" w:eastAsia="Times New Roman" w:hAnsi="Calibri" w:cs="Calibri"/>
-                <w:color w:val="000000"/>
-              </w:rPr>
               <w:t>Burnaby Mountain</w:t>
             </w:r>
           </w:p>
@@ -326,13 +319,6 @@
                 <w:rFonts w:ascii="Calibri" w:eastAsia="Times New Roman" w:hAnsi="Calibri" w:cs="Calibri"/>
                 <w:color w:val="000000"/>
               </w:rPr>
-              <w:t xml:space="preserve"> </w:t>
-            </w:r>
-            <w:r>
-              <w:rPr>
-                <w:rFonts w:ascii="Calibri" w:eastAsia="Times New Roman" w:hAnsi="Calibri" w:cs="Calibri"/>
-                <w:color w:val="000000"/>
-              </w:rPr>
               <w:t>Chilliwack</w:t>
             </w:r>
           </w:p>
@@ -3608,8 +3594,6 @@
       <w:r>
         <w:br w:type="page"/>
       </w:r>
-      <w:bookmarkStart w:id="0" w:name="_GoBack"/>
-      <w:bookmarkEnd w:id="0"/>
     </w:p>
     <w:tbl>
       <w:tblPr>
@@ -6179,7 +6163,16 @@
                 <w:rFonts w:ascii="Calibri" w:eastAsia="Times New Roman" w:hAnsi="Calibri" w:cs="Calibri"/>
                 <w:color w:val="000000"/>
               </w:rPr>
-              <w:t>604-536-6204</w:t>
+              <w:t>60</w:t>
+            </w:r>
+            <w:bookmarkStart w:id="0" w:name="_GoBack"/>
+            <w:bookmarkEnd w:id="0"/>
+            <w:r>
+              <w:rPr>
+                <w:rFonts w:ascii="Calibri" w:eastAsia="Times New Roman" w:hAnsi="Calibri" w:cs="Calibri"/>
+                <w:color w:val="000000"/>
+              </w:rPr>
+              <w:t>4-536-6204</w:t>
             </w:r>
           </w:p>
         </w:tc>
@@ -6342,6 +6335,7 @@
           <w:p>
             <w:pPr>
               <w:spacing w:after="0" w:line="240" w:lineRule="auto"/>
+              <w:jc w:val="center"/>
               <w:rPr>
                 <w:rFonts w:ascii="Calibri" w:eastAsia="Times New Roman" w:hAnsi="Calibri" w:cs="Calibri"/>
                 <w:color w:val="0000FF"/>

</xml_diff>

<commit_message>
SW removed private clubs BW
</commit_message>
<xml_diff>
--- a/secure/2018_team_captains_list.docx
+++ b/secure/2018_team_captains_list.docx
@@ -6163,16 +6163,7 @@
                 <w:rFonts w:ascii="Calibri" w:eastAsia="Times New Roman" w:hAnsi="Calibri" w:cs="Calibri"/>
                 <w:color w:val="000000"/>
               </w:rPr>
-              <w:t>60</w:t>
-            </w:r>
-            <w:bookmarkStart w:id="0" w:name="_GoBack"/>
-            <w:bookmarkEnd w:id="0"/>
-            <w:r>
-              <w:rPr>
-                <w:rFonts w:ascii="Calibri" w:eastAsia="Times New Roman" w:hAnsi="Calibri" w:cs="Calibri"/>
-                <w:color w:val="000000"/>
-              </w:rPr>
-              <w:t>4-536-6204</w:t>
+              <w:t>604-536-6204</w:t>
             </w:r>
           </w:p>
         </w:tc>
@@ -6214,15 +6205,15 @@
       </w:tr>
       <w:tr>
         <w:trPr>
-          <w:trHeight w:val="600"/>
+          <w:trHeight w:val="300"/>
         </w:trPr>
         <w:tc>
           <w:tcPr>
             <w:tcW w:w="4660" w:type="dxa"/>
             <w:tcBorders>
-              <w:top w:val="nil"/>
+              <w:top w:val="single" w:sz="4" w:space="0" w:color="auto"/>
               <w:left w:val="single" w:sz="8" w:space="0" w:color="auto"/>
-              <w:bottom w:val="nil"/>
+              <w:bottom w:val="single" w:sz="4" w:space="0" w:color="auto"/>
               <w:right w:val="single" w:sz="4" w:space="0" w:color="auto"/>
             </w:tcBorders>
             <w:shd w:val="clear" w:color="auto" w:fill="auto"/>
@@ -6238,13 +6229,15 @@
                 <w:color w:val="000000"/>
               </w:rPr>
             </w:pPr>
-            <w:r>
-              <w:rPr>
-                <w:rFonts w:ascii="Calibri" w:eastAsia="Times New Roman" w:hAnsi="Calibri" w:cs="Calibri"/>
-                <w:color w:val="000000"/>
-              </w:rPr>
-              <w:t>Marine Drive</w:t>
-            </w:r>
+            <w:proofErr w:type="spellStart"/>
+            <w:r>
+              <w:rPr>
+                <w:rFonts w:ascii="Calibri" w:eastAsia="Times New Roman" w:hAnsi="Calibri" w:cs="Calibri"/>
+                <w:color w:val="000000"/>
+              </w:rPr>
+              <w:t>McCleery</w:t>
+            </w:r>
+            <w:proofErr w:type="spellEnd"/>
           </w:p>
         </w:tc>
         <w:tc>
@@ -6257,39 +6250,24 @@
               <w:right w:val="single" w:sz="4" w:space="0" w:color="auto"/>
             </w:tcBorders>
             <w:shd w:val="clear" w:color="auto" w:fill="auto"/>
-            <w:vAlign w:val="bottom"/>
-            <w:hideMark/>
-          </w:tcPr>
-          <w:p>
-            <w:pPr>
-              <w:spacing w:after="0" w:line="240" w:lineRule="auto"/>
-              <w:rPr>
-                <w:rFonts w:ascii="Calibri" w:eastAsia="Times New Roman" w:hAnsi="Calibri" w:cs="Calibri"/>
-                <w:color w:val="000000"/>
-              </w:rPr>
-            </w:pPr>
-            <w:r>
-              <w:rPr>
-                <w:rFonts w:ascii="Calibri" w:eastAsia="Times New Roman" w:hAnsi="Calibri" w:cs="Calibri"/>
-                <w:color w:val="000000"/>
-              </w:rPr>
-              <w:t xml:space="preserve">Sandy </w:t>
-            </w:r>
-            <w:proofErr w:type="spellStart"/>
-            <w:r>
-              <w:rPr>
-                <w:rFonts w:ascii="Calibri" w:eastAsia="Times New Roman" w:hAnsi="Calibri" w:cs="Calibri"/>
-                <w:color w:val="000000"/>
-              </w:rPr>
-              <w:t>Heatherington</w:t>
-            </w:r>
-            <w:proofErr w:type="spellEnd"/>
-            <w:r>
-              <w:rPr>
-                <w:rFonts w:ascii="Calibri" w:eastAsia="Times New Roman" w:hAnsi="Calibri" w:cs="Calibri"/>
-                <w:color w:val="000000"/>
-              </w:rPr>
-              <w:t xml:space="preserve"> and Rhiannon Charles</w:t>
+            <w:noWrap/>
+            <w:vAlign w:val="bottom"/>
+            <w:hideMark/>
+          </w:tcPr>
+          <w:p>
+            <w:pPr>
+              <w:spacing w:after="0" w:line="240" w:lineRule="auto"/>
+              <w:rPr>
+                <w:rFonts w:ascii="Calibri" w:eastAsia="Times New Roman" w:hAnsi="Calibri" w:cs="Calibri"/>
+                <w:color w:val="000000"/>
+              </w:rPr>
+            </w:pPr>
+            <w:r>
+              <w:rPr>
+                <w:rFonts w:ascii="Calibri" w:eastAsia="Times New Roman" w:hAnsi="Calibri" w:cs="Calibri"/>
+                <w:color w:val="000000"/>
+              </w:rPr>
+              <w:t>Sheila Rouse</w:t>
             </w:r>
           </w:p>
         </w:tc>
@@ -6310,12 +6288,18 @@
           <w:p>
             <w:pPr>
               <w:spacing w:after="0" w:line="240" w:lineRule="auto"/>
-              <w:jc w:val="right"/>
-              <w:rPr>
-                <w:rFonts w:ascii="Calibri" w:eastAsia="Times New Roman" w:hAnsi="Calibri" w:cs="Calibri"/>
-                <w:color w:val="000000"/>
-              </w:rPr>
-            </w:pPr>
+              <w:rPr>
+                <w:rFonts w:ascii="Calibri" w:eastAsia="Times New Roman" w:hAnsi="Calibri" w:cs="Calibri"/>
+                <w:color w:val="000000"/>
+              </w:rPr>
+            </w:pPr>
+            <w:r>
+              <w:rPr>
+                <w:rFonts w:ascii="Calibri" w:eastAsia="Times New Roman" w:hAnsi="Calibri" w:cs="Calibri"/>
+                <w:color w:val="000000"/>
+              </w:rPr>
+              <w:t>604-879-9364</w:t>
+            </w:r>
           </w:p>
         </w:tc>
         <w:tc>
@@ -6335,7 +6319,6 @@
           <w:p>
             <w:pPr>
               <w:spacing w:after="0" w:line="240" w:lineRule="auto"/>
-              <w:jc w:val="center"/>
               <w:rPr>
                 <w:rFonts w:ascii="Calibri" w:eastAsia="Times New Roman" w:hAnsi="Calibri" w:cs="Calibri"/>
                 <w:color w:val="0000FF"/>
@@ -6343,141 +6326,6 @@
               </w:rPr>
             </w:pPr>
             <w:hyperlink r:id="rId46" w:history="1">
-              <w:r>
-                <w:rPr>
-                  <w:rFonts w:ascii="Calibri" w:eastAsia="Times New Roman" w:hAnsi="Calibri" w:cs="Calibri"/>
-                  <w:color w:val="0000FF"/>
-                  <w:u w:val="single"/>
-                </w:rPr>
-                <w:t>marinedrive.bizwomen@gmail.com</w:t>
-              </w:r>
-            </w:hyperlink>
-          </w:p>
-        </w:tc>
-      </w:tr>
-      <w:tr>
-        <w:trPr>
-          <w:trHeight w:val="300"/>
-        </w:trPr>
-        <w:tc>
-          <w:tcPr>
-            <w:tcW w:w="4660" w:type="dxa"/>
-            <w:tcBorders>
-              <w:top w:val="single" w:sz="4" w:space="0" w:color="auto"/>
-              <w:left w:val="single" w:sz="8" w:space="0" w:color="auto"/>
-              <w:bottom w:val="single" w:sz="4" w:space="0" w:color="auto"/>
-              <w:right w:val="single" w:sz="4" w:space="0" w:color="auto"/>
-            </w:tcBorders>
-            <w:shd w:val="clear" w:color="auto" w:fill="auto"/>
-            <w:noWrap/>
-            <w:vAlign w:val="center"/>
-            <w:hideMark/>
-          </w:tcPr>
-          <w:p>
-            <w:pPr>
-              <w:spacing w:after="0" w:line="240" w:lineRule="auto"/>
-              <w:rPr>
-                <w:rFonts w:ascii="Calibri" w:eastAsia="Times New Roman" w:hAnsi="Calibri" w:cs="Calibri"/>
-                <w:color w:val="000000"/>
-              </w:rPr>
-            </w:pPr>
-            <w:proofErr w:type="spellStart"/>
-            <w:r>
-              <w:rPr>
-                <w:rFonts w:ascii="Calibri" w:eastAsia="Times New Roman" w:hAnsi="Calibri" w:cs="Calibri"/>
-                <w:color w:val="000000"/>
-              </w:rPr>
-              <w:t>McCleery</w:t>
-            </w:r>
-            <w:proofErr w:type="spellEnd"/>
-          </w:p>
-        </w:tc>
-        <w:tc>
-          <w:tcPr>
-            <w:tcW w:w="3020" w:type="dxa"/>
-            <w:tcBorders>
-              <w:top w:val="nil"/>
-              <w:left w:val="nil"/>
-              <w:bottom w:val="single" w:sz="4" w:space="0" w:color="auto"/>
-              <w:right w:val="single" w:sz="4" w:space="0" w:color="auto"/>
-            </w:tcBorders>
-            <w:shd w:val="clear" w:color="auto" w:fill="auto"/>
-            <w:noWrap/>
-            <w:vAlign w:val="bottom"/>
-            <w:hideMark/>
-          </w:tcPr>
-          <w:p>
-            <w:pPr>
-              <w:spacing w:after="0" w:line="240" w:lineRule="auto"/>
-              <w:rPr>
-                <w:rFonts w:ascii="Calibri" w:eastAsia="Times New Roman" w:hAnsi="Calibri" w:cs="Calibri"/>
-                <w:color w:val="000000"/>
-              </w:rPr>
-            </w:pPr>
-            <w:r>
-              <w:rPr>
-                <w:rFonts w:ascii="Calibri" w:eastAsia="Times New Roman" w:hAnsi="Calibri" w:cs="Calibri"/>
-                <w:color w:val="000000"/>
-              </w:rPr>
-              <w:t>Sheila Rouse</w:t>
-            </w:r>
-          </w:p>
-        </w:tc>
-        <w:tc>
-          <w:tcPr>
-            <w:tcW w:w="1605" w:type="dxa"/>
-            <w:tcBorders>
-              <w:top w:val="nil"/>
-              <w:left w:val="nil"/>
-              <w:bottom w:val="single" w:sz="4" w:space="0" w:color="auto"/>
-              <w:right w:val="single" w:sz="4" w:space="0" w:color="auto"/>
-            </w:tcBorders>
-            <w:shd w:val="clear" w:color="auto" w:fill="auto"/>
-            <w:noWrap/>
-            <w:vAlign w:val="bottom"/>
-            <w:hideMark/>
-          </w:tcPr>
-          <w:p>
-            <w:pPr>
-              <w:spacing w:after="0" w:line="240" w:lineRule="auto"/>
-              <w:rPr>
-                <w:rFonts w:ascii="Calibri" w:eastAsia="Times New Roman" w:hAnsi="Calibri" w:cs="Calibri"/>
-                <w:color w:val="000000"/>
-              </w:rPr>
-            </w:pPr>
-            <w:r>
-              <w:rPr>
-                <w:rFonts w:ascii="Calibri" w:eastAsia="Times New Roman" w:hAnsi="Calibri" w:cs="Calibri"/>
-                <w:color w:val="000000"/>
-              </w:rPr>
-              <w:t>604-879-9364</w:t>
-            </w:r>
-          </w:p>
-        </w:tc>
-        <w:tc>
-          <w:tcPr>
-            <w:tcW w:w="3520" w:type="dxa"/>
-            <w:tcBorders>
-              <w:top w:val="nil"/>
-              <w:left w:val="nil"/>
-              <w:bottom w:val="single" w:sz="4" w:space="0" w:color="auto"/>
-              <w:right w:val="single" w:sz="8" w:space="0" w:color="auto"/>
-            </w:tcBorders>
-            <w:shd w:val="clear" w:color="auto" w:fill="auto"/>
-            <w:noWrap/>
-            <w:vAlign w:val="bottom"/>
-            <w:hideMark/>
-          </w:tcPr>
-          <w:p>
-            <w:pPr>
-              <w:spacing w:after="0" w:line="240" w:lineRule="auto"/>
-              <w:rPr>
-                <w:rFonts w:ascii="Calibri" w:eastAsia="Times New Roman" w:hAnsi="Calibri" w:cs="Calibri"/>
-                <w:color w:val="0000FF"/>
-                <w:u w:val="single"/>
-              </w:rPr>
-            </w:pPr>
-            <w:hyperlink r:id="rId47" w:history="1">
               <w:r>
                 <w:rPr>
                   <w:rFonts w:ascii="Calibri" w:eastAsia="Times New Roman" w:hAnsi="Calibri" w:cs="Calibri"/>
@@ -6619,7 +6467,7 @@
                 <w:u w:val="single"/>
               </w:rPr>
             </w:pPr>
-            <w:hyperlink r:id="rId48" w:history="1">
+            <w:hyperlink r:id="rId47" w:history="1">
               <w:r>
                 <w:rPr>
                   <w:rFonts w:ascii="Calibri" w:eastAsia="Times New Roman" w:hAnsi="Calibri" w:cs="Calibri"/>
@@ -6664,70 +6512,86 @@
                 <w:rFonts w:ascii="Calibri" w:eastAsia="Times New Roman" w:hAnsi="Calibri" w:cs="Calibri"/>
                 <w:color w:val="000000"/>
               </w:rPr>
-              <w:t>Quilchena</w:t>
+              <w:t>Tsawwassen</w:t>
             </w:r>
             <w:proofErr w:type="spellEnd"/>
+            <w:r>
+              <w:rPr>
+                <w:rFonts w:ascii="Calibri" w:eastAsia="Times New Roman" w:hAnsi="Calibri" w:cs="Calibri"/>
+                <w:color w:val="000000"/>
+              </w:rPr>
+              <w:t xml:space="preserve"> Springs</w:t>
+            </w:r>
           </w:p>
         </w:tc>
         <w:tc>
           <w:tcPr>
             <w:tcW w:w="3020" w:type="dxa"/>
             <w:tcBorders>
-              <w:top w:val="single" w:sz="8" w:space="0" w:color="auto"/>
-              <w:left w:val="nil"/>
-              <w:bottom w:val="single" w:sz="4" w:space="0" w:color="auto"/>
-              <w:right w:val="single" w:sz="8" w:space="0" w:color="auto"/>
-            </w:tcBorders>
-            <w:shd w:val="clear" w:color="auto" w:fill="auto"/>
-            <w:noWrap/>
-            <w:vAlign w:val="bottom"/>
-            <w:hideMark/>
-          </w:tcPr>
-          <w:p>
-            <w:pPr>
-              <w:spacing w:after="0" w:line="240" w:lineRule="auto"/>
-              <w:rPr>
-                <w:rFonts w:ascii="Calibri" w:eastAsia="Times New Roman" w:hAnsi="Calibri" w:cs="Calibri"/>
-                <w:color w:val="000000"/>
-              </w:rPr>
-            </w:pPr>
-            <w:r>
-              <w:rPr>
-                <w:rFonts w:ascii="Calibri" w:eastAsia="Times New Roman" w:hAnsi="Calibri" w:cs="Calibri"/>
-                <w:color w:val="000000"/>
-              </w:rPr>
-              <w:t>Heather Bell</w:t>
-            </w:r>
+              <w:top w:val="single" w:sz="4" w:space="0" w:color="auto"/>
+              <w:left w:val="nil"/>
+              <w:bottom w:val="single" w:sz="4" w:space="0" w:color="auto"/>
+              <w:right w:val="single" w:sz="4" w:space="0" w:color="auto"/>
+            </w:tcBorders>
+            <w:shd w:val="clear" w:color="auto" w:fill="auto"/>
+            <w:noWrap/>
+            <w:vAlign w:val="bottom"/>
+            <w:hideMark/>
+          </w:tcPr>
+          <w:p>
+            <w:pPr>
+              <w:spacing w:after="0" w:line="240" w:lineRule="auto"/>
+              <w:rPr>
+                <w:rFonts w:ascii="Calibri" w:eastAsia="Times New Roman" w:hAnsi="Calibri" w:cs="Calibri"/>
+                <w:color w:val="000000"/>
+              </w:rPr>
+            </w:pPr>
+            <w:r>
+              <w:rPr>
+                <w:rFonts w:ascii="Calibri" w:eastAsia="Times New Roman" w:hAnsi="Calibri" w:cs="Calibri"/>
+                <w:color w:val="000000"/>
+              </w:rPr>
+              <w:t xml:space="preserve">Ann </w:t>
+            </w:r>
+            <w:proofErr w:type="spellStart"/>
+            <w:r>
+              <w:rPr>
+                <w:rFonts w:ascii="Calibri" w:eastAsia="Times New Roman" w:hAnsi="Calibri" w:cs="Calibri"/>
+                <w:color w:val="000000"/>
+              </w:rPr>
+              <w:t>Kordyback</w:t>
+            </w:r>
+            <w:proofErr w:type="spellEnd"/>
           </w:p>
         </w:tc>
         <w:tc>
           <w:tcPr>
             <w:tcW w:w="1605" w:type="dxa"/>
             <w:tcBorders>
-              <w:top w:val="single" w:sz="8" w:space="0" w:color="auto"/>
-              <w:left w:val="single" w:sz="8" w:space="0" w:color="auto"/>
-              <w:bottom w:val="single" w:sz="4" w:space="0" w:color="auto"/>
-              <w:right w:val="single" w:sz="8" w:space="0" w:color="auto"/>
-            </w:tcBorders>
-            <w:shd w:val="clear" w:color="auto" w:fill="auto"/>
-            <w:noWrap/>
-            <w:vAlign w:val="bottom"/>
-            <w:hideMark/>
-          </w:tcPr>
-          <w:p>
-            <w:pPr>
-              <w:spacing w:after="0" w:line="240" w:lineRule="auto"/>
-              <w:rPr>
-                <w:rFonts w:ascii="Calibri" w:eastAsia="Times New Roman" w:hAnsi="Calibri" w:cs="Calibri"/>
-                <w:color w:val="000000"/>
-              </w:rPr>
-            </w:pPr>
-            <w:r>
-              <w:rPr>
-                <w:rFonts w:ascii="Calibri" w:eastAsia="Times New Roman" w:hAnsi="Calibri" w:cs="Calibri"/>
-                <w:color w:val="000000"/>
-              </w:rPr>
-              <w:t>604-868-4273</w:t>
+              <w:top w:val="single" w:sz="4" w:space="0" w:color="auto"/>
+              <w:left w:val="nil"/>
+              <w:bottom w:val="single" w:sz="4" w:space="0" w:color="auto"/>
+              <w:right w:val="single" w:sz="4" w:space="0" w:color="auto"/>
+            </w:tcBorders>
+            <w:shd w:val="clear" w:color="auto" w:fill="auto"/>
+            <w:noWrap/>
+            <w:vAlign w:val="bottom"/>
+            <w:hideMark/>
+          </w:tcPr>
+          <w:p>
+            <w:pPr>
+              <w:spacing w:after="0" w:line="240" w:lineRule="auto"/>
+              <w:rPr>
+                <w:rFonts w:ascii="Calibri" w:eastAsia="Times New Roman" w:hAnsi="Calibri" w:cs="Calibri"/>
+                <w:color w:val="000000"/>
+              </w:rPr>
+            </w:pPr>
+            <w:r>
+              <w:rPr>
+                <w:rFonts w:ascii="Calibri" w:eastAsia="Times New Roman" w:hAnsi="Calibri" w:cs="Calibri"/>
+                <w:color w:val="000000"/>
+              </w:rPr>
+              <w:t>604-803-3580</w:t>
             </w:r>
           </w:p>
         </w:tc>
@@ -6735,8 +6599,8 @@
           <w:tcPr>
             <w:tcW w:w="3520" w:type="dxa"/>
             <w:tcBorders>
-              <w:top w:val="single" w:sz="8" w:space="0" w:color="auto"/>
-              <w:left w:val="single" w:sz="8" w:space="0" w:color="auto"/>
+              <w:top w:val="single" w:sz="4" w:space="0" w:color="auto"/>
+              <w:left w:val="nil"/>
               <w:bottom w:val="single" w:sz="4" w:space="0" w:color="auto"/>
               <w:right w:val="single" w:sz="8" w:space="0" w:color="auto"/>
             </w:tcBorders>
@@ -6754,158 +6618,7 @@
                 <w:u w:val="single"/>
               </w:rPr>
             </w:pPr>
-            <w:hyperlink r:id="rId49" w:history="1">
-              <w:r>
-                <w:rPr>
-                  <w:rFonts w:ascii="Calibri" w:eastAsia="Times New Roman" w:hAnsi="Calibri" w:cs="Calibri"/>
-                  <w:color w:val="0000FF"/>
-                  <w:u w:val="single"/>
-                </w:rPr>
-                <w:t>bellhbc@icloud.com</w:t>
-              </w:r>
-            </w:hyperlink>
-          </w:p>
-        </w:tc>
-      </w:tr>
-      <w:tr>
-        <w:trPr>
-          <w:trHeight w:val="300"/>
-        </w:trPr>
-        <w:tc>
-          <w:tcPr>
-            <w:tcW w:w="4660" w:type="dxa"/>
-            <w:tcBorders>
-              <w:top w:val="nil"/>
-              <w:left w:val="single" w:sz="8" w:space="0" w:color="auto"/>
-              <w:bottom w:val="single" w:sz="4" w:space="0" w:color="auto"/>
-              <w:right w:val="single" w:sz="4" w:space="0" w:color="auto"/>
-            </w:tcBorders>
-            <w:shd w:val="clear" w:color="auto" w:fill="auto"/>
-            <w:noWrap/>
-            <w:vAlign w:val="center"/>
-            <w:hideMark/>
-          </w:tcPr>
-          <w:p>
-            <w:pPr>
-              <w:spacing w:after="0" w:line="240" w:lineRule="auto"/>
-              <w:rPr>
-                <w:rFonts w:ascii="Calibri" w:eastAsia="Times New Roman" w:hAnsi="Calibri" w:cs="Calibri"/>
-                <w:color w:val="000000"/>
-              </w:rPr>
-            </w:pPr>
-            <w:proofErr w:type="spellStart"/>
-            <w:r>
-              <w:rPr>
-                <w:rFonts w:ascii="Calibri" w:eastAsia="Times New Roman" w:hAnsi="Calibri" w:cs="Calibri"/>
-                <w:color w:val="000000"/>
-              </w:rPr>
-              <w:t>Tsawwassen</w:t>
-            </w:r>
-            <w:proofErr w:type="spellEnd"/>
-            <w:r>
-              <w:rPr>
-                <w:rFonts w:ascii="Calibri" w:eastAsia="Times New Roman" w:hAnsi="Calibri" w:cs="Calibri"/>
-                <w:color w:val="000000"/>
-              </w:rPr>
-              <w:t xml:space="preserve"> Springs</w:t>
-            </w:r>
-          </w:p>
-        </w:tc>
-        <w:tc>
-          <w:tcPr>
-            <w:tcW w:w="3020" w:type="dxa"/>
-            <w:tcBorders>
-              <w:top w:val="single" w:sz="4" w:space="0" w:color="auto"/>
-              <w:left w:val="nil"/>
-              <w:bottom w:val="single" w:sz="4" w:space="0" w:color="auto"/>
-              <w:right w:val="single" w:sz="4" w:space="0" w:color="auto"/>
-            </w:tcBorders>
-            <w:shd w:val="clear" w:color="auto" w:fill="auto"/>
-            <w:noWrap/>
-            <w:vAlign w:val="bottom"/>
-            <w:hideMark/>
-          </w:tcPr>
-          <w:p>
-            <w:pPr>
-              <w:spacing w:after="0" w:line="240" w:lineRule="auto"/>
-              <w:rPr>
-                <w:rFonts w:ascii="Calibri" w:eastAsia="Times New Roman" w:hAnsi="Calibri" w:cs="Calibri"/>
-                <w:color w:val="000000"/>
-              </w:rPr>
-            </w:pPr>
-            <w:r>
-              <w:rPr>
-                <w:rFonts w:ascii="Calibri" w:eastAsia="Times New Roman" w:hAnsi="Calibri" w:cs="Calibri"/>
-                <w:color w:val="000000"/>
-              </w:rPr>
-              <w:t xml:space="preserve">Ann </w:t>
-            </w:r>
-            <w:proofErr w:type="spellStart"/>
-            <w:r>
-              <w:rPr>
-                <w:rFonts w:ascii="Calibri" w:eastAsia="Times New Roman" w:hAnsi="Calibri" w:cs="Calibri"/>
-                <w:color w:val="000000"/>
-              </w:rPr>
-              <w:t>Kordyback</w:t>
-            </w:r>
-            <w:proofErr w:type="spellEnd"/>
-          </w:p>
-        </w:tc>
-        <w:tc>
-          <w:tcPr>
-            <w:tcW w:w="1605" w:type="dxa"/>
-            <w:tcBorders>
-              <w:top w:val="single" w:sz="4" w:space="0" w:color="auto"/>
-              <w:left w:val="nil"/>
-              <w:bottom w:val="single" w:sz="4" w:space="0" w:color="auto"/>
-              <w:right w:val="single" w:sz="4" w:space="0" w:color="auto"/>
-            </w:tcBorders>
-            <w:shd w:val="clear" w:color="auto" w:fill="auto"/>
-            <w:noWrap/>
-            <w:vAlign w:val="bottom"/>
-            <w:hideMark/>
-          </w:tcPr>
-          <w:p>
-            <w:pPr>
-              <w:spacing w:after="0" w:line="240" w:lineRule="auto"/>
-              <w:rPr>
-                <w:rFonts w:ascii="Calibri" w:eastAsia="Times New Roman" w:hAnsi="Calibri" w:cs="Calibri"/>
-                <w:color w:val="000000"/>
-              </w:rPr>
-            </w:pPr>
-            <w:r>
-              <w:rPr>
-                <w:rFonts w:ascii="Calibri" w:eastAsia="Times New Roman" w:hAnsi="Calibri" w:cs="Calibri"/>
-                <w:color w:val="000000"/>
-              </w:rPr>
-              <w:t>604-803-3580</w:t>
-            </w:r>
-          </w:p>
-        </w:tc>
-        <w:tc>
-          <w:tcPr>
-            <w:tcW w:w="3520" w:type="dxa"/>
-            <w:tcBorders>
-              <w:top w:val="single" w:sz="4" w:space="0" w:color="auto"/>
-              <w:left w:val="nil"/>
-              <w:bottom w:val="single" w:sz="4" w:space="0" w:color="auto"/>
-              <w:right w:val="single" w:sz="8" w:space="0" w:color="auto"/>
-            </w:tcBorders>
-            <w:shd w:val="clear" w:color="auto" w:fill="auto"/>
-            <w:noWrap/>
-            <w:vAlign w:val="bottom"/>
-            <w:hideMark/>
-          </w:tcPr>
-          <w:p>
-            <w:pPr>
-              <w:spacing w:after="0" w:line="240" w:lineRule="auto"/>
-              <w:rPr>
-                <w:rFonts w:ascii="Calibri" w:eastAsia="Times New Roman" w:hAnsi="Calibri" w:cs="Calibri"/>
-                <w:color w:val="0000FF"/>
-                <w:u w:val="single"/>
-              </w:rPr>
-            </w:pPr>
-            <w:hyperlink r:id="rId50" w:history="1">
+            <w:hyperlink r:id="rId48" w:history="1">
               <w:r>
                 <w:rPr>
                   <w:rFonts w:ascii="Calibri" w:eastAsia="Times New Roman" w:hAnsi="Calibri" w:cs="Calibri"/>
@@ -6999,8 +6712,8 @@
             <w:tcBorders>
               <w:top w:val="single" w:sz="4" w:space="0" w:color="auto"/>
               <w:left w:val="single" w:sz="4" w:space="0" w:color="auto"/>
-              <w:bottom w:val="single" w:sz="4" w:space="0" w:color="auto"/>
-              <w:right w:val="nil"/>
+              <w:bottom w:val="single" w:sz="8" w:space="0" w:color="auto"/>
+              <w:right w:val="single" w:sz="8" w:space="0" w:color="auto"/>
             </w:tcBorders>
             <w:shd w:val="clear" w:color="auto" w:fill="auto"/>
             <w:noWrap/>
@@ -7028,9 +6741,9 @@
           <w:tcPr>
             <w:tcW w:w="3520" w:type="dxa"/>
             <w:tcBorders>
-              <w:top w:val="nil"/>
-              <w:left w:val="nil"/>
-              <w:bottom w:val="nil"/>
+              <w:top w:val="single" w:sz="4" w:space="0" w:color="auto"/>
+              <w:left w:val="single" w:sz="8" w:space="0" w:color="auto"/>
+              <w:bottom w:val="single" w:sz="8" w:space="0" w:color="auto"/>
               <w:right w:val="single" w:sz="8" w:space="0" w:color="auto"/>
             </w:tcBorders>
             <w:shd w:val="clear" w:color="auto" w:fill="auto"/>
@@ -7047,7 +6760,7 @@
                 <w:u w:val="single"/>
               </w:rPr>
             </w:pPr>
-            <w:hyperlink r:id="rId51" w:history="1">
+            <w:hyperlink r:id="rId49" w:history="1">
               <w:r>
                 <w:rPr>
                   <w:rFonts w:ascii="Calibri" w:eastAsia="Times New Roman" w:hAnsi="Calibri" w:cs="Calibri"/>
@@ -7083,15 +6796,35 @@
               <w:spacing w:after="0" w:line="240" w:lineRule="auto"/>
               <w:rPr>
                 <w:rFonts w:ascii="Calibri" w:eastAsia="Times New Roman" w:hAnsi="Calibri" w:cs="Calibri"/>
-                <w:color w:val="000000"/>
-              </w:rPr>
-            </w:pPr>
-            <w:r>
-              <w:rPr>
-                <w:rFonts w:ascii="Calibri" w:eastAsia="Times New Roman" w:hAnsi="Calibri" w:cs="Calibri"/>
-                <w:color w:val="000000"/>
-              </w:rPr>
-              <w:t>Vancouver</w:t>
+                <w:b/>
+                <w:color w:val="000000"/>
+              </w:rPr>
+            </w:pPr>
+            <w:r>
+              <w:rPr>
+                <w:rFonts w:ascii="Calibri" w:eastAsia="Times New Roman" w:hAnsi="Calibri" w:cs="Calibri"/>
+                <w:b/>
+                <w:color w:val="000000"/>
+              </w:rPr>
+              <w:t xml:space="preserve">Zone 3/4 Business </w:t>
+            </w:r>
+            <w:proofErr w:type="spellStart"/>
+            <w:r>
+              <w:rPr>
+                <w:rFonts w:ascii="Calibri" w:eastAsia="Times New Roman" w:hAnsi="Calibri" w:cs="Calibri"/>
+                <w:b/>
+                <w:color w:val="000000"/>
+              </w:rPr>
+              <w:t>Womens</w:t>
+            </w:r>
+            <w:proofErr w:type="spellEnd"/>
+            <w:r>
+              <w:rPr>
+                <w:rFonts w:ascii="Calibri" w:eastAsia="Times New Roman" w:hAnsi="Calibri" w:cs="Calibri"/>
+                <w:b/>
+                <w:color w:val="000000"/>
+              </w:rPr>
+              <w:t xml:space="preserve"> Chair</w:t>
             </w:r>
           </w:p>
         </w:tc>
@@ -7099,7 +6832,7 @@
           <w:tcPr>
             <w:tcW w:w="3020" w:type="dxa"/>
             <w:tcBorders>
-              <w:top w:val="single" w:sz="4" w:space="0" w:color="auto"/>
+              <w:top w:val="nil"/>
               <w:left w:val="nil"/>
               <w:bottom w:val="single" w:sz="8" w:space="0" w:color="auto"/>
               <w:right w:val="single" w:sz="4" w:space="0" w:color="auto"/>
@@ -7114,15 +6847,17 @@
               <w:spacing w:after="0" w:line="240" w:lineRule="auto"/>
               <w:rPr>
                 <w:rFonts w:ascii="Calibri" w:eastAsia="Times New Roman" w:hAnsi="Calibri" w:cs="Calibri"/>
-                <w:color w:val="000000"/>
-              </w:rPr>
-            </w:pPr>
-            <w:r>
-              <w:rPr>
-                <w:rFonts w:ascii="Calibri" w:eastAsia="Times New Roman" w:hAnsi="Calibri" w:cs="Calibri"/>
-                <w:color w:val="000000"/>
-              </w:rPr>
-              <w:t>Sherry Martel</w:t>
+                <w:b/>
+                <w:color w:val="000000"/>
+              </w:rPr>
+            </w:pPr>
+            <w:r>
+              <w:rPr>
+                <w:rFonts w:ascii="Calibri" w:eastAsia="Times New Roman" w:hAnsi="Calibri" w:cs="Calibri"/>
+                <w:b/>
+                <w:color w:val="000000"/>
+              </w:rPr>
+              <w:t>Julie Martin</w:t>
             </w:r>
           </w:p>
         </w:tc>
@@ -7130,38 +6865,7 @@
           <w:tcPr>
             <w:tcW w:w="1605" w:type="dxa"/>
             <w:tcBorders>
-              <w:top w:val="single" w:sz="4" w:space="0" w:color="auto"/>
-              <w:left w:val="nil"/>
-              <w:bottom w:val="single" w:sz="8" w:space="0" w:color="auto"/>
-              <w:right w:val="single" w:sz="4" w:space="0" w:color="auto"/>
-            </w:tcBorders>
-            <w:shd w:val="clear" w:color="auto" w:fill="auto"/>
-            <w:noWrap/>
-            <w:vAlign w:val="bottom"/>
-            <w:hideMark/>
-          </w:tcPr>
-          <w:p>
-            <w:pPr>
-              <w:spacing w:after="0" w:line="240" w:lineRule="auto"/>
-              <w:rPr>
-                <w:rFonts w:ascii="Calibri" w:eastAsia="Times New Roman" w:hAnsi="Calibri" w:cs="Calibri"/>
-                <w:color w:val="000000"/>
-              </w:rPr>
-            </w:pPr>
-            <w:r>
-              <w:rPr>
-                <w:rFonts w:ascii="Calibri" w:eastAsia="Times New Roman" w:hAnsi="Calibri" w:cs="Calibri"/>
-                <w:color w:val="000000"/>
-              </w:rPr>
-              <w:t>604-540-8382</w:t>
-            </w:r>
-          </w:p>
-        </w:tc>
-        <w:tc>
-          <w:tcPr>
-            <w:tcW w:w="3520" w:type="dxa"/>
-            <w:tcBorders>
-              <w:top w:val="single" w:sz="4" w:space="0" w:color="auto"/>
+              <w:top w:val="single" w:sz="8" w:space="0" w:color="auto"/>
               <w:left w:val="nil"/>
               <w:bottom w:val="single" w:sz="8" w:space="0" w:color="auto"/>
               <w:right w:val="single" w:sz="8" w:space="0" w:color="auto"/>
@@ -7176,150 +6880,26 @@
               <w:spacing w:after="0" w:line="240" w:lineRule="auto"/>
               <w:rPr>
                 <w:rFonts w:ascii="Calibri" w:eastAsia="Times New Roman" w:hAnsi="Calibri" w:cs="Calibri"/>
-                <w:color w:val="0000FF"/>
-                <w:u w:val="single"/>
-              </w:rPr>
-            </w:pPr>
-            <w:hyperlink r:id="rId52" w:history="1">
-              <w:r>
-                <w:rPr>
-                  <w:rFonts w:ascii="Calibri" w:eastAsia="Times New Roman" w:hAnsi="Calibri" w:cs="Calibri"/>
-                  <w:color w:val="0000FF"/>
-                  <w:u w:val="single"/>
-                </w:rPr>
-                <w:t>smartel21@gmail.com</w:t>
-              </w:r>
-            </w:hyperlink>
-          </w:p>
-        </w:tc>
-      </w:tr>
-      <w:tr>
-        <w:trPr>
-          <w:trHeight w:val="315"/>
-        </w:trPr>
-        <w:tc>
-          <w:tcPr>
-            <w:tcW w:w="4660" w:type="dxa"/>
-            <w:tcBorders>
-              <w:top w:val="nil"/>
+                <w:b/>
+                <w:color w:val="000000"/>
+              </w:rPr>
+            </w:pPr>
+            <w:r>
+              <w:rPr>
+                <w:rFonts w:ascii="Calibri" w:eastAsia="Times New Roman" w:hAnsi="Calibri" w:cs="Calibri"/>
+                <w:b/>
+                <w:color w:val="000000"/>
+              </w:rPr>
+              <w:t>604-790-9376</w:t>
+            </w:r>
+          </w:p>
+        </w:tc>
+        <w:tc>
+          <w:tcPr>
+            <w:tcW w:w="3520" w:type="dxa"/>
+            <w:tcBorders>
+              <w:top w:val="single" w:sz="8" w:space="0" w:color="auto"/>
               <w:left w:val="single" w:sz="8" w:space="0" w:color="auto"/>
-              <w:bottom w:val="single" w:sz="8" w:space="0" w:color="auto"/>
-              <w:right w:val="single" w:sz="4" w:space="0" w:color="auto"/>
-            </w:tcBorders>
-            <w:shd w:val="clear" w:color="auto" w:fill="auto"/>
-            <w:noWrap/>
-            <w:vAlign w:val="center"/>
-            <w:hideMark/>
-          </w:tcPr>
-          <w:p>
-            <w:pPr>
-              <w:spacing w:after="0" w:line="240" w:lineRule="auto"/>
-              <w:rPr>
-                <w:rFonts w:ascii="Calibri" w:eastAsia="Times New Roman" w:hAnsi="Calibri" w:cs="Calibri"/>
-                <w:b/>
-                <w:color w:val="000000"/>
-              </w:rPr>
-            </w:pPr>
-            <w:r>
-              <w:rPr>
-                <w:rFonts w:ascii="Calibri" w:eastAsia="Times New Roman" w:hAnsi="Calibri" w:cs="Calibri"/>
-                <w:b/>
-                <w:color w:val="000000"/>
-              </w:rPr>
-              <w:t xml:space="preserve">Zone 3/4 Business </w:t>
-            </w:r>
-            <w:proofErr w:type="spellStart"/>
-            <w:r>
-              <w:rPr>
-                <w:rFonts w:ascii="Calibri" w:eastAsia="Times New Roman" w:hAnsi="Calibri" w:cs="Calibri"/>
-                <w:b/>
-                <w:color w:val="000000"/>
-              </w:rPr>
-              <w:t>Womens</w:t>
-            </w:r>
-            <w:proofErr w:type="spellEnd"/>
-            <w:r>
-              <w:rPr>
-                <w:rFonts w:ascii="Calibri" w:eastAsia="Times New Roman" w:hAnsi="Calibri" w:cs="Calibri"/>
-                <w:b/>
-                <w:color w:val="000000"/>
-              </w:rPr>
-              <w:t xml:space="preserve"> Chair</w:t>
-            </w:r>
-          </w:p>
-        </w:tc>
-        <w:tc>
-          <w:tcPr>
-            <w:tcW w:w="3020" w:type="dxa"/>
-            <w:tcBorders>
-              <w:top w:val="nil"/>
-              <w:left w:val="nil"/>
-              <w:bottom w:val="single" w:sz="8" w:space="0" w:color="auto"/>
-              <w:right w:val="single" w:sz="4" w:space="0" w:color="auto"/>
-            </w:tcBorders>
-            <w:shd w:val="clear" w:color="auto" w:fill="auto"/>
-            <w:noWrap/>
-            <w:vAlign w:val="bottom"/>
-            <w:hideMark/>
-          </w:tcPr>
-          <w:p>
-            <w:pPr>
-              <w:spacing w:after="0" w:line="240" w:lineRule="auto"/>
-              <w:rPr>
-                <w:rFonts w:ascii="Calibri" w:eastAsia="Times New Roman" w:hAnsi="Calibri" w:cs="Calibri"/>
-                <w:b/>
-                <w:color w:val="000000"/>
-              </w:rPr>
-            </w:pPr>
-            <w:r>
-              <w:rPr>
-                <w:rFonts w:ascii="Calibri" w:eastAsia="Times New Roman" w:hAnsi="Calibri" w:cs="Calibri"/>
-                <w:b/>
-                <w:color w:val="000000"/>
-              </w:rPr>
-              <w:t>Julie Martin</w:t>
-            </w:r>
-          </w:p>
-        </w:tc>
-        <w:tc>
-          <w:tcPr>
-            <w:tcW w:w="1605" w:type="dxa"/>
-            <w:tcBorders>
-              <w:top w:val="nil"/>
-              <w:left w:val="nil"/>
-              <w:bottom w:val="single" w:sz="8" w:space="0" w:color="auto"/>
-              <w:right w:val="nil"/>
-            </w:tcBorders>
-            <w:shd w:val="clear" w:color="auto" w:fill="auto"/>
-            <w:noWrap/>
-            <w:vAlign w:val="bottom"/>
-            <w:hideMark/>
-          </w:tcPr>
-          <w:p>
-            <w:pPr>
-              <w:spacing w:after="0" w:line="240" w:lineRule="auto"/>
-              <w:rPr>
-                <w:rFonts w:ascii="Calibri" w:eastAsia="Times New Roman" w:hAnsi="Calibri" w:cs="Calibri"/>
-                <w:b/>
-                <w:color w:val="000000"/>
-              </w:rPr>
-            </w:pPr>
-            <w:r>
-              <w:rPr>
-                <w:rFonts w:ascii="Calibri" w:eastAsia="Times New Roman" w:hAnsi="Calibri" w:cs="Calibri"/>
-                <w:b/>
-                <w:color w:val="000000"/>
-              </w:rPr>
-              <w:t>604-790-9376</w:t>
-            </w:r>
-          </w:p>
-        </w:tc>
-        <w:tc>
-          <w:tcPr>
-            <w:tcW w:w="3520" w:type="dxa"/>
-            <w:tcBorders>
-              <w:top w:val="nil"/>
-              <w:left w:val="nil"/>
               <w:bottom w:val="single" w:sz="8" w:space="0" w:color="auto"/>
               <w:right w:val="single" w:sz="8" w:space="0" w:color="auto"/>
             </w:tcBorders>
@@ -7338,7 +6918,7 @@
                 <w:u w:val="single"/>
               </w:rPr>
             </w:pPr>
-            <w:hyperlink r:id="rId53" w:history="1">
+            <w:hyperlink r:id="rId50" w:history="1">
               <w:r>
                 <w:rPr>
                   <w:rFonts w:ascii="Calibri" w:eastAsia="Times New Roman" w:hAnsi="Calibri" w:cs="Calibri"/>
@@ -7353,9 +6933,12 @@
         </w:tc>
       </w:tr>
     </w:tbl>
-    <w:p/>
+    <w:p>
+      <w:bookmarkStart w:id="0" w:name="_GoBack"/>
+      <w:bookmarkEnd w:id="0"/>
+    </w:p>
     <w:sectPr>
-      <w:headerReference w:type="default" r:id="rId54"/>
+      <w:headerReference w:type="default" r:id="rId51"/>
       <w:pgSz w:w="15840" w:h="12240" w:orient="landscape" w:code="1"/>
       <w:pgMar w:top="518" w:right="1440" w:bottom="720" w:left="1440" w:header="187" w:footer="720" w:gutter="0"/>
       <w:cols w:space="720"/>

</xml_diff>

<commit_message>
SW updated and email and a name
</commit_message>
<xml_diff>
--- a/secure/2018_team_captains_list.docx
+++ b/secure/2018_team_captains_list.docx
@@ -2320,11 +2320,10 @@
             <w:hyperlink r:id="rId20" w:history="1">
               <w:r>
                 <w:rPr>
+                  <w:rStyle w:val="Hyperlink"/>
                   <w:rFonts w:ascii="Calibri" w:eastAsia="Times New Roman" w:hAnsi="Calibri" w:cs="Calibri"/>
-                  <w:color w:val="0000FF"/>
-                  <w:u w:val="single"/>
                 </w:rPr>
-                <w:t>paywilsonbythebeach@gmail.com</w:t>
+                <w:t>patwilsonbythebeach@gmail.com</w:t>
               </w:r>
             </w:hyperlink>
           </w:p>
@@ -2571,8 +2570,6 @@
             </w:r>
           </w:p>
         </w:tc>
-        <w:bookmarkStart w:id="0" w:name="_GoBack"/>
-        <w:bookmarkEnd w:id="0"/>
         <w:tc>
           <w:tcPr>
             <w:tcW w:w="3520" w:type="dxa"/>
@@ -2596,45 +2593,15 @@
                 <w:u w:val="single"/>
               </w:rPr>
             </w:pPr>
-            <w:r>
-              <w:rPr>
-                <w:rFonts w:ascii="Calibri" w:eastAsia="Times New Roman" w:hAnsi="Calibri" w:cs="Calibri"/>
-                <w:color w:val="0000FF"/>
-                <w:u w:val="single"/>
-              </w:rPr>
-              <w:fldChar w:fldCharType="begin"/>
-            </w:r>
-            <w:r>
-              <w:rPr>
-                <w:rFonts w:ascii="Calibri" w:eastAsia="Times New Roman" w:hAnsi="Calibri" w:cs="Calibri"/>
-                <w:color w:val="0000FF"/>
-                <w:u w:val="single"/>
-              </w:rPr>
-              <w:instrText xml:space="preserve"> HYPERLINK "mailto:jankirk@outlook.com" </w:instrText>
-            </w:r>
-            <w:r>
-              <w:rPr>
-                <w:rFonts w:ascii="Calibri" w:eastAsia="Times New Roman" w:hAnsi="Calibri" w:cs="Calibri"/>
-                <w:color w:val="0000FF"/>
-                <w:u w:val="single"/>
-              </w:rPr>
-              <w:fldChar w:fldCharType="separate"/>
-            </w:r>
-            <w:r>
-              <w:rPr>
-                <w:rStyle w:val="Hyperlink"/>
-                <w:rFonts w:ascii="Calibri" w:eastAsia="Times New Roman" w:hAnsi="Calibri" w:cs="Calibri"/>
-              </w:rPr>
-              <w:t>jankirk@outlook.com</w:t>
-            </w:r>
-            <w:r>
-              <w:rPr>
-                <w:rFonts w:ascii="Calibri" w:eastAsia="Times New Roman" w:hAnsi="Calibri" w:cs="Calibri"/>
-                <w:color w:val="0000FF"/>
-                <w:u w:val="single"/>
-              </w:rPr>
-              <w:fldChar w:fldCharType="end"/>
-            </w:r>
+            <w:hyperlink r:id="rId22" w:history="1">
+              <w:r>
+                <w:rPr>
+                  <w:rStyle w:val="Hyperlink"/>
+                  <w:rFonts w:ascii="Calibri" w:eastAsia="Times New Roman" w:hAnsi="Calibri" w:cs="Calibri"/>
+                </w:rPr>
+                <w:t>jankirk@outlook.com</w:t>
+              </w:r>
+            </w:hyperlink>
           </w:p>
         </w:tc>
       </w:tr>
@@ -2769,7 +2736,7 @@
                 <w:u w:val="single"/>
               </w:rPr>
             </w:pPr>
-            <w:hyperlink r:id="rId22" w:history="1">
+            <w:hyperlink r:id="rId23" w:history="1">
               <w:r>
                 <w:rPr>
                   <w:rFonts w:ascii="Calibri" w:eastAsia="Times New Roman" w:hAnsi="Calibri" w:cs="Calibri"/>
@@ -2908,7 +2875,7 @@
                 <w:u w:val="single"/>
               </w:rPr>
             </w:pPr>
-            <w:hyperlink r:id="rId23" w:history="1">
+            <w:hyperlink r:id="rId24" w:history="1">
               <w:r>
                 <w:rPr>
                   <w:rFonts w:ascii="Calibri" w:eastAsia="Times New Roman" w:hAnsi="Calibri" w:cs="Calibri"/>
@@ -3041,7 +3008,7 @@
                 <w:u w:val="single"/>
               </w:rPr>
             </w:pPr>
-            <w:hyperlink r:id="rId24" w:history="1">
+            <w:hyperlink r:id="rId25" w:history="1">
               <w:r>
                 <w:rPr>
                   <w:rFonts w:ascii="Calibri" w:eastAsia="Times New Roman" w:hAnsi="Calibri" w:cs="Calibri"/>
@@ -3174,7 +3141,7 @@
                 <w:u w:val="single"/>
               </w:rPr>
             </w:pPr>
-            <w:hyperlink r:id="rId25" w:history="1">
+            <w:hyperlink r:id="rId26" w:history="1">
               <w:r>
                 <w:rPr>
                   <w:rFonts w:ascii="Calibri" w:eastAsia="Times New Roman" w:hAnsi="Calibri" w:cs="Calibri"/>
@@ -3307,7 +3274,7 @@
                 <w:u w:val="single"/>
               </w:rPr>
             </w:pPr>
-            <w:hyperlink r:id="rId26" w:history="1">
+            <w:hyperlink r:id="rId27" w:history="1">
               <w:r>
                 <w:rPr>
                   <w:rFonts w:ascii="Calibri" w:eastAsia="Times New Roman" w:hAnsi="Calibri" w:cs="Calibri"/>
@@ -3447,7 +3414,7 @@
                 <w:u w:val="single"/>
               </w:rPr>
             </w:pPr>
-            <w:hyperlink r:id="rId27" w:history="1">
+            <w:hyperlink r:id="rId28" w:history="1">
               <w:r>
                 <w:rPr>
                   <w:rFonts w:ascii="Calibri" w:eastAsia="Times New Roman" w:hAnsi="Calibri" w:cs="Calibri"/>
@@ -3526,7 +3493,7 @@
                 <w:b/>
                 <w:color w:val="000000"/>
               </w:rPr>
-              <w:t xml:space="preserve">Anne </w:t>
+              <w:t xml:space="preserve">Ann </w:t>
             </w:r>
             <w:proofErr w:type="spellStart"/>
             <w:r>
@@ -3597,7 +3564,7 @@
                 <w:u w:val="single"/>
               </w:rPr>
             </w:pPr>
-            <w:hyperlink r:id="rId28" w:history="1">
+            <w:hyperlink r:id="rId29" w:history="1">
               <w:r>
                 <w:rPr>
                   <w:rFonts w:ascii="Calibri" w:eastAsia="Times New Roman" w:hAnsi="Calibri" w:cs="Calibri"/>
@@ -3616,6 +3583,8 @@
       <w:r>
         <w:br w:type="page"/>
       </w:r>
+      <w:bookmarkStart w:id="0" w:name="_GoBack"/>
+      <w:bookmarkEnd w:id="0"/>
     </w:p>
     <w:tbl>
       <w:tblPr>
@@ -3887,7 +3856,7 @@
                 <w:u w:val="single"/>
               </w:rPr>
             </w:pPr>
-            <w:hyperlink r:id="rId29" w:history="1">
+            <w:hyperlink r:id="rId30" w:history="1">
               <w:r>
                 <w:rPr>
                   <w:rFonts w:ascii="Calibri" w:eastAsia="Times New Roman" w:hAnsi="Calibri" w:cs="Calibri"/>
@@ -4020,7 +3989,7 @@
                 <w:u w:val="single"/>
               </w:rPr>
             </w:pPr>
-            <w:hyperlink r:id="rId30" w:history="1">
+            <w:hyperlink r:id="rId31" w:history="1">
               <w:r>
                 <w:rPr>
                   <w:rFonts w:ascii="Calibri" w:eastAsia="Times New Roman" w:hAnsi="Calibri" w:cs="Calibri"/>
@@ -4153,7 +4122,7 @@
                 <w:u w:val="single"/>
               </w:rPr>
             </w:pPr>
-            <w:hyperlink r:id="rId31" w:history="1">
+            <w:hyperlink r:id="rId32" w:history="1">
               <w:r>
                 <w:rPr>
                   <w:rFonts w:ascii="Calibri" w:eastAsia="Times New Roman" w:hAnsi="Calibri" w:cs="Calibri"/>
@@ -4286,7 +4255,7 @@
                 <w:u w:val="single"/>
               </w:rPr>
             </w:pPr>
-            <w:hyperlink r:id="rId32" w:history="1">
+            <w:hyperlink r:id="rId33" w:history="1">
               <w:r>
                 <w:rPr>
                   <w:rFonts w:ascii="Calibri" w:eastAsia="Times New Roman" w:hAnsi="Calibri" w:cs="Calibri"/>
@@ -4421,7 +4390,7 @@
                 <w:u w:val="single"/>
               </w:rPr>
             </w:pPr>
-            <w:hyperlink r:id="rId33" w:history="1">
+            <w:hyperlink r:id="rId34" w:history="1">
               <w:r>
                 <w:rPr>
                   <w:rFonts w:ascii="Calibri" w:eastAsia="Times New Roman" w:hAnsi="Calibri" w:cs="Calibri"/>
@@ -4565,7 +4534,7 @@
                 <w:u w:val="single"/>
               </w:rPr>
             </w:pPr>
-            <w:hyperlink r:id="rId34" w:history="1">
+            <w:hyperlink r:id="rId35" w:history="1">
               <w:r>
                 <w:rPr>
                   <w:rFonts w:ascii="Calibri" w:eastAsia="Times New Roman" w:hAnsi="Calibri" w:cs="Calibri"/>
@@ -4698,7 +4667,7 @@
                 <w:u w:val="single"/>
               </w:rPr>
             </w:pPr>
-            <w:hyperlink r:id="rId35" w:history="1">
+            <w:hyperlink r:id="rId36" w:history="1">
               <w:r>
                 <w:rPr>
                   <w:rFonts w:ascii="Calibri" w:eastAsia="Times New Roman" w:hAnsi="Calibri" w:cs="Calibri"/>
@@ -4842,7 +4811,7 @@
                 <w:u w:val="single"/>
               </w:rPr>
             </w:pPr>
-            <w:hyperlink r:id="rId36" w:history="1">
+            <w:hyperlink r:id="rId37" w:history="1">
               <w:r>
                 <w:rPr>
                   <w:rFonts w:ascii="Calibri" w:eastAsia="Times New Roman" w:hAnsi="Calibri" w:cs="Calibri"/>
@@ -4993,7 +4962,7 @@
                 <w:u w:val="single"/>
               </w:rPr>
             </w:pPr>
-            <w:hyperlink r:id="rId37" w:history="1">
+            <w:hyperlink r:id="rId38" w:history="1">
               <w:r>
                 <w:rPr>
                   <w:rFonts w:ascii="Calibri" w:eastAsia="Times New Roman" w:hAnsi="Calibri" w:cs="Calibri"/>
@@ -5128,7 +5097,7 @@
                 <w:u w:val="single"/>
               </w:rPr>
             </w:pPr>
-            <w:hyperlink r:id="rId38" w:history="1">
+            <w:hyperlink r:id="rId39" w:history="1">
               <w:r>
                 <w:rPr>
                   <w:rFonts w:ascii="Calibri" w:eastAsia="Times New Roman" w:hAnsi="Calibri" w:cs="Calibri"/>
@@ -5270,7 +5239,7 @@
                 <w:u w:val="single"/>
               </w:rPr>
             </w:pPr>
-            <w:hyperlink r:id="rId39" w:history="1">
+            <w:hyperlink r:id="rId40" w:history="1">
               <w:r>
                 <w:rPr>
                   <w:rFonts w:ascii="Calibri" w:eastAsia="Times New Roman" w:hAnsi="Calibri" w:cs="Calibri"/>
@@ -5403,7 +5372,7 @@
                 <w:u w:val="single"/>
               </w:rPr>
             </w:pPr>
-            <w:hyperlink r:id="rId40" w:history="1">
+            <w:hyperlink r:id="rId41" w:history="1">
               <w:r>
                 <w:rPr>
                   <w:rFonts w:ascii="Calibri" w:eastAsia="Times New Roman" w:hAnsi="Calibri" w:cs="Calibri"/>
@@ -5536,7 +5505,7 @@
                 <w:u w:val="single"/>
               </w:rPr>
             </w:pPr>
-            <w:hyperlink r:id="rId41" w:history="1">
+            <w:hyperlink r:id="rId42" w:history="1">
               <w:r>
                 <w:rPr>
                   <w:rFonts w:ascii="Calibri" w:eastAsia="Times New Roman" w:hAnsi="Calibri" w:cs="Calibri"/>
@@ -5676,7 +5645,7 @@
                 <w:u w:val="single"/>
               </w:rPr>
             </w:pPr>
-            <w:hyperlink r:id="rId42" w:history="1">
+            <w:hyperlink r:id="rId43" w:history="1">
               <w:r>
                 <w:rPr>
                   <w:rFonts w:ascii="Calibri" w:eastAsia="Times New Roman" w:hAnsi="Calibri" w:cs="Calibri"/>
@@ -6079,7 +6048,7 @@
                 <w:u w:val="single"/>
               </w:rPr>
             </w:pPr>
-            <w:hyperlink r:id="rId43" w:history="1">
+            <w:hyperlink r:id="rId44" w:history="1">
               <w:r>
                 <w:rPr>
                   <w:rFonts w:ascii="Calibri" w:eastAsia="Times New Roman" w:hAnsi="Calibri" w:cs="Calibri"/>
@@ -6212,7 +6181,7 @@
                 <w:u w:val="single"/>
               </w:rPr>
             </w:pPr>
-            <w:hyperlink r:id="rId44" w:history="1">
+            <w:hyperlink r:id="rId45" w:history="1">
               <w:r>
                 <w:rPr>
                   <w:rFonts w:ascii="Calibri" w:eastAsia="Times New Roman" w:hAnsi="Calibri" w:cs="Calibri"/>
@@ -6347,7 +6316,7 @@
                 <w:u w:val="single"/>
               </w:rPr>
             </w:pPr>
-            <w:hyperlink r:id="rId45" w:history="1">
+            <w:hyperlink r:id="rId46" w:history="1">
               <w:r>
                 <w:rPr>
                   <w:rFonts w:ascii="Calibri" w:eastAsia="Times New Roman" w:hAnsi="Calibri" w:cs="Calibri"/>
@@ -6489,7 +6458,7 @@
                 <w:u w:val="single"/>
               </w:rPr>
             </w:pPr>
-            <w:hyperlink r:id="rId46" w:history="1">
+            <w:hyperlink r:id="rId47" w:history="1">
               <w:r>
                 <w:rPr>
                   <w:rFonts w:ascii="Calibri" w:eastAsia="Times New Roman" w:hAnsi="Calibri" w:cs="Calibri"/>
@@ -6640,7 +6609,7 @@
                 <w:u w:val="single"/>
               </w:rPr>
             </w:pPr>
-            <w:hyperlink r:id="rId47" w:history="1">
+            <w:hyperlink r:id="rId48" w:history="1">
               <w:r>
                 <w:rPr>
                   <w:rFonts w:ascii="Calibri" w:eastAsia="Times New Roman" w:hAnsi="Calibri" w:cs="Calibri"/>
@@ -6782,7 +6751,7 @@
                 <w:u w:val="single"/>
               </w:rPr>
             </w:pPr>
-            <w:hyperlink r:id="rId48" w:history="1">
+            <w:hyperlink r:id="rId49" w:history="1">
               <w:r>
                 <w:rPr>
                   <w:rFonts w:ascii="Calibri" w:eastAsia="Times New Roman" w:hAnsi="Calibri" w:cs="Calibri"/>
@@ -6940,7 +6909,7 @@
                 <w:u w:val="single"/>
               </w:rPr>
             </w:pPr>
-            <w:hyperlink r:id="rId49" w:history="1">
+            <w:hyperlink r:id="rId50" w:history="1">
               <w:r>
                 <w:rPr>
                   <w:rFonts w:ascii="Calibri" w:eastAsia="Times New Roman" w:hAnsi="Calibri" w:cs="Calibri"/>
@@ -6957,7 +6926,7 @@
     </w:tbl>
     <w:p/>
     <w:sectPr>
-      <w:headerReference w:type="default" r:id="rId50"/>
+      <w:headerReference w:type="default" r:id="rId51"/>
       <w:pgSz w:w="15840" w:h="12240" w:orient="landscape" w:code="1"/>
       <w:pgMar w:top="518" w:right="1440" w:bottom="720" w:left="1440" w:header="187" w:footer="720" w:gutter="0"/>
       <w:cols w:space="720"/>

</xml_diff>

<commit_message>
SW new email team captain and amsr results
</commit_message>
<xml_diff>
--- a/secure/2018_team_captains_list.docx
+++ b/secure/2018_team_captains_list.docx
@@ -2388,21 +2388,12 @@
                 <w:color w:val="000000"/>
               </w:rPr>
             </w:pPr>
-            <w:proofErr w:type="spellStart"/>
-            <w:r>
-              <w:rPr>
-                <w:rFonts w:ascii="Calibri" w:eastAsia="Times New Roman" w:hAnsi="Calibri" w:cs="Calibri"/>
-                <w:color w:val="000000"/>
-              </w:rPr>
-              <w:t>Yumi</w:t>
-            </w:r>
-            <w:proofErr w:type="spellEnd"/>
-            <w:r>
-              <w:rPr>
-                <w:rFonts w:ascii="Calibri" w:eastAsia="Times New Roman" w:hAnsi="Calibri" w:cs="Calibri"/>
-                <w:color w:val="000000"/>
-              </w:rPr>
-              <w:t xml:space="preserve"> Morimoto</w:t>
+            <w:r>
+              <w:rPr>
+                <w:rFonts w:ascii="Calibri" w:eastAsia="Times New Roman" w:hAnsi="Calibri" w:cs="Calibri"/>
+                <w:color w:val="000000"/>
+              </w:rPr>
+              <w:t>Catherine Hwang</w:t>
             </w:r>
           </w:p>
         </w:tc>
@@ -2433,10 +2424,12 @@
                 <w:rFonts w:ascii="Calibri" w:eastAsia="Times New Roman" w:hAnsi="Calibri" w:cs="Calibri"/>
                 <w:color w:val="000000"/>
               </w:rPr>
-              <w:t>604-274-3282</w:t>
-            </w:r>
-          </w:p>
-        </w:tc>
+              <w:t>604-591-1115</w:t>
+            </w:r>
+          </w:p>
+        </w:tc>
+        <w:bookmarkStart w:id="0" w:name="_GoBack"/>
+        <w:bookmarkEnd w:id="0"/>
         <w:tc>
           <w:tcPr>
             <w:tcW w:w="3520" w:type="dxa"/>
@@ -2460,16 +2453,61 @@
                 <w:u w:val="single"/>
               </w:rPr>
             </w:pPr>
-            <w:hyperlink r:id="rId21" w:history="1">
-              <w:r>
-                <w:rPr>
-                  <w:rFonts w:ascii="Calibri" w:eastAsia="Times New Roman" w:hAnsi="Calibri" w:cs="Calibri"/>
-                  <w:color w:val="0000FF"/>
-                  <w:u w:val="single"/>
-                </w:rPr>
-                <w:t>ydmorimoto@gmail.com</w:t>
-              </w:r>
-            </w:hyperlink>
+            <w:r>
+              <w:rPr>
+                <w:rFonts w:ascii="Calibri" w:eastAsia="Times New Roman" w:hAnsi="Calibri" w:cs="Calibri"/>
+                <w:color w:val="0000FF"/>
+                <w:u w:val="single"/>
+              </w:rPr>
+              <w:fldChar w:fldCharType="begin"/>
+            </w:r>
+            <w:r>
+              <w:rPr>
+                <w:rFonts w:ascii="Calibri" w:eastAsia="Times New Roman" w:hAnsi="Calibri" w:cs="Calibri"/>
+                <w:color w:val="0000FF"/>
+                <w:u w:val="single"/>
+              </w:rPr>
+              <w:instrText xml:space="preserve"> HYPERLINK "mailto:</w:instrText>
+            </w:r>
+            <w:r>
+              <w:rPr>
+                <w:rFonts w:ascii="Calibri" w:eastAsia="Times New Roman" w:hAnsi="Calibri" w:cs="Calibri"/>
+                <w:color w:val="0000FF"/>
+                <w:u w:val="single"/>
+              </w:rPr>
+              <w:instrText>hwangkit@hotmail.com</w:instrText>
+            </w:r>
+            <w:r>
+              <w:rPr>
+                <w:rFonts w:ascii="Calibri" w:eastAsia="Times New Roman" w:hAnsi="Calibri" w:cs="Calibri"/>
+                <w:color w:val="0000FF"/>
+                <w:u w:val="single"/>
+              </w:rPr>
+              <w:instrText xml:space="preserve">" </w:instrText>
+            </w:r>
+            <w:r>
+              <w:rPr>
+                <w:rFonts w:ascii="Calibri" w:eastAsia="Times New Roman" w:hAnsi="Calibri" w:cs="Calibri"/>
+                <w:color w:val="0000FF"/>
+                <w:u w:val="single"/>
+              </w:rPr>
+              <w:fldChar w:fldCharType="separate"/>
+            </w:r>
+            <w:r>
+              <w:rPr>
+                <w:rStyle w:val="Hyperlink"/>
+                <w:rFonts w:ascii="Calibri" w:eastAsia="Times New Roman" w:hAnsi="Calibri" w:cs="Calibri"/>
+              </w:rPr>
+              <w:t>hwangkit@hotmail.com</w:t>
+            </w:r>
+            <w:r>
+              <w:rPr>
+                <w:rFonts w:ascii="Calibri" w:eastAsia="Times New Roman" w:hAnsi="Calibri" w:cs="Calibri"/>
+                <w:color w:val="0000FF"/>
+                <w:u w:val="single"/>
+              </w:rPr>
+              <w:fldChar w:fldCharType="end"/>
+            </w:r>
           </w:p>
         </w:tc>
       </w:tr>
@@ -2593,7 +2631,7 @@
                 <w:u w:val="single"/>
               </w:rPr>
             </w:pPr>
-            <w:hyperlink r:id="rId22" w:history="1">
+            <w:hyperlink r:id="rId21" w:history="1">
               <w:r>
                 <w:rPr>
                   <w:rStyle w:val="Hyperlink"/>
@@ -2604,8 +2642,6 @@
             </w:hyperlink>
           </w:p>
         </w:tc>
-        <w:bookmarkStart w:id="0" w:name="_GoBack"/>
-        <w:bookmarkEnd w:id="0"/>
       </w:tr>
       <w:tr>
         <w:trPr>
@@ -2738,7 +2774,7 @@
                 <w:u w:val="single"/>
               </w:rPr>
             </w:pPr>
-            <w:hyperlink r:id="rId23" w:history="1">
+            <w:hyperlink r:id="rId22" w:history="1">
               <w:r>
                 <w:rPr>
                   <w:rFonts w:ascii="Calibri" w:eastAsia="Times New Roman" w:hAnsi="Calibri" w:cs="Calibri"/>
@@ -2877,7 +2913,7 @@
                 <w:u w:val="single"/>
               </w:rPr>
             </w:pPr>
-            <w:hyperlink r:id="rId24" w:history="1">
+            <w:hyperlink r:id="rId23" w:history="1">
               <w:r>
                 <w:rPr>
                   <w:rFonts w:ascii="Calibri" w:eastAsia="Times New Roman" w:hAnsi="Calibri" w:cs="Calibri"/>
@@ -3010,7 +3046,7 @@
                 <w:u w:val="single"/>
               </w:rPr>
             </w:pPr>
-            <w:hyperlink r:id="rId25" w:history="1">
+            <w:hyperlink r:id="rId24" w:history="1">
               <w:r>
                 <w:rPr>
                   <w:rFonts w:ascii="Calibri" w:eastAsia="Times New Roman" w:hAnsi="Calibri" w:cs="Calibri"/>
@@ -3143,7 +3179,7 @@
                 <w:u w:val="single"/>
               </w:rPr>
             </w:pPr>
-            <w:hyperlink r:id="rId26" w:history="1">
+            <w:hyperlink r:id="rId25" w:history="1">
               <w:r>
                 <w:rPr>
                   <w:rFonts w:ascii="Calibri" w:eastAsia="Times New Roman" w:hAnsi="Calibri" w:cs="Calibri"/>
@@ -3276,7 +3312,7 @@
                 <w:u w:val="single"/>
               </w:rPr>
             </w:pPr>
-            <w:hyperlink r:id="rId27" w:history="1">
+            <w:hyperlink r:id="rId26" w:history="1">
               <w:r>
                 <w:rPr>
                   <w:rFonts w:ascii="Calibri" w:eastAsia="Times New Roman" w:hAnsi="Calibri" w:cs="Calibri"/>
@@ -3416,7 +3452,7 @@
                 <w:u w:val="single"/>
               </w:rPr>
             </w:pPr>
-            <w:hyperlink r:id="rId28" w:history="1">
+            <w:hyperlink r:id="rId27" w:history="1">
               <w:r>
                 <w:rPr>
                   <w:rFonts w:ascii="Calibri" w:eastAsia="Times New Roman" w:hAnsi="Calibri" w:cs="Calibri"/>
@@ -3566,7 +3602,7 @@
                 <w:u w:val="single"/>
               </w:rPr>
             </w:pPr>
-            <w:hyperlink r:id="rId29" w:history="1">
+            <w:hyperlink r:id="rId28" w:history="1">
               <w:r>
                 <w:rPr>
                   <w:rFonts w:ascii="Calibri" w:eastAsia="Times New Roman" w:hAnsi="Calibri" w:cs="Calibri"/>
@@ -3856,7 +3892,7 @@
                 <w:u w:val="single"/>
               </w:rPr>
             </w:pPr>
-            <w:hyperlink r:id="rId30" w:history="1">
+            <w:hyperlink r:id="rId29" w:history="1">
               <w:r>
                 <w:rPr>
                   <w:rFonts w:ascii="Calibri" w:eastAsia="Times New Roman" w:hAnsi="Calibri" w:cs="Calibri"/>
@@ -3989,7 +4025,7 @@
                 <w:u w:val="single"/>
               </w:rPr>
             </w:pPr>
-            <w:hyperlink r:id="rId31" w:history="1">
+            <w:hyperlink r:id="rId30" w:history="1">
               <w:r>
                 <w:rPr>
                   <w:rFonts w:ascii="Calibri" w:eastAsia="Times New Roman" w:hAnsi="Calibri" w:cs="Calibri"/>
@@ -4122,7 +4158,7 @@
                 <w:u w:val="single"/>
               </w:rPr>
             </w:pPr>
-            <w:hyperlink r:id="rId32" w:history="1">
+            <w:hyperlink r:id="rId31" w:history="1">
               <w:r>
                 <w:rPr>
                   <w:rFonts w:ascii="Calibri" w:eastAsia="Times New Roman" w:hAnsi="Calibri" w:cs="Calibri"/>
@@ -4255,7 +4291,7 @@
                 <w:u w:val="single"/>
               </w:rPr>
             </w:pPr>
-            <w:hyperlink r:id="rId33" w:history="1">
+            <w:hyperlink r:id="rId32" w:history="1">
               <w:r>
                 <w:rPr>
                   <w:rFonts w:ascii="Calibri" w:eastAsia="Times New Roman" w:hAnsi="Calibri" w:cs="Calibri"/>
@@ -4390,7 +4426,7 @@
                 <w:u w:val="single"/>
               </w:rPr>
             </w:pPr>
-            <w:hyperlink r:id="rId34" w:history="1">
+            <w:hyperlink r:id="rId33" w:history="1">
               <w:r>
                 <w:rPr>
                   <w:rFonts w:ascii="Calibri" w:eastAsia="Times New Roman" w:hAnsi="Calibri" w:cs="Calibri"/>
@@ -4534,7 +4570,7 @@
                 <w:u w:val="single"/>
               </w:rPr>
             </w:pPr>
-            <w:hyperlink r:id="rId35" w:history="1">
+            <w:hyperlink r:id="rId34" w:history="1">
               <w:r>
                 <w:rPr>
                   <w:rFonts w:ascii="Calibri" w:eastAsia="Times New Roman" w:hAnsi="Calibri" w:cs="Calibri"/>
@@ -4667,7 +4703,7 @@
                 <w:u w:val="single"/>
               </w:rPr>
             </w:pPr>
-            <w:hyperlink r:id="rId36" w:history="1">
+            <w:hyperlink r:id="rId35" w:history="1">
               <w:r>
                 <w:rPr>
                   <w:rFonts w:ascii="Calibri" w:eastAsia="Times New Roman" w:hAnsi="Calibri" w:cs="Calibri"/>
@@ -4811,7 +4847,7 @@
                 <w:u w:val="single"/>
               </w:rPr>
             </w:pPr>
-            <w:hyperlink r:id="rId37" w:history="1">
+            <w:hyperlink r:id="rId36" w:history="1">
               <w:r>
                 <w:rPr>
                   <w:rFonts w:ascii="Calibri" w:eastAsia="Times New Roman" w:hAnsi="Calibri" w:cs="Calibri"/>
@@ -4962,7 +4998,7 @@
                 <w:u w:val="single"/>
               </w:rPr>
             </w:pPr>
-            <w:hyperlink r:id="rId38" w:history="1">
+            <w:hyperlink r:id="rId37" w:history="1">
               <w:r>
                 <w:rPr>
                   <w:rFonts w:ascii="Calibri" w:eastAsia="Times New Roman" w:hAnsi="Calibri" w:cs="Calibri"/>
@@ -5097,7 +5133,7 @@
                 <w:u w:val="single"/>
               </w:rPr>
             </w:pPr>
-            <w:hyperlink r:id="rId39" w:history="1">
+            <w:hyperlink r:id="rId38" w:history="1">
               <w:r>
                 <w:rPr>
                   <w:rFonts w:ascii="Calibri" w:eastAsia="Times New Roman" w:hAnsi="Calibri" w:cs="Calibri"/>
@@ -5239,7 +5275,7 @@
                 <w:u w:val="single"/>
               </w:rPr>
             </w:pPr>
-            <w:hyperlink r:id="rId40" w:history="1">
+            <w:hyperlink r:id="rId39" w:history="1">
               <w:r>
                 <w:rPr>
                   <w:rFonts w:ascii="Calibri" w:eastAsia="Times New Roman" w:hAnsi="Calibri" w:cs="Calibri"/>
@@ -5372,7 +5408,7 @@
                 <w:u w:val="single"/>
               </w:rPr>
             </w:pPr>
-            <w:hyperlink r:id="rId41" w:history="1">
+            <w:hyperlink r:id="rId40" w:history="1">
               <w:r>
                 <w:rPr>
                   <w:rFonts w:ascii="Calibri" w:eastAsia="Times New Roman" w:hAnsi="Calibri" w:cs="Calibri"/>
@@ -5505,7 +5541,7 @@
                 <w:u w:val="single"/>
               </w:rPr>
             </w:pPr>
-            <w:hyperlink r:id="rId42" w:history="1">
+            <w:hyperlink r:id="rId41" w:history="1">
               <w:r>
                 <w:rPr>
                   <w:rFonts w:ascii="Calibri" w:eastAsia="Times New Roman" w:hAnsi="Calibri" w:cs="Calibri"/>
@@ -5645,7 +5681,7 @@
                 <w:u w:val="single"/>
               </w:rPr>
             </w:pPr>
-            <w:hyperlink r:id="rId43" w:history="1">
+            <w:hyperlink r:id="rId42" w:history="1">
               <w:r>
                 <w:rPr>
                   <w:rFonts w:ascii="Calibri" w:eastAsia="Times New Roman" w:hAnsi="Calibri" w:cs="Calibri"/>
@@ -6048,7 +6084,7 @@
                 <w:u w:val="single"/>
               </w:rPr>
             </w:pPr>
-            <w:hyperlink r:id="rId44" w:history="1">
+            <w:hyperlink r:id="rId43" w:history="1">
               <w:r>
                 <w:rPr>
                   <w:rFonts w:ascii="Calibri" w:eastAsia="Times New Roman" w:hAnsi="Calibri" w:cs="Calibri"/>
@@ -6181,7 +6217,7 @@
                 <w:u w:val="single"/>
               </w:rPr>
             </w:pPr>
-            <w:hyperlink r:id="rId45" w:history="1">
+            <w:hyperlink r:id="rId44" w:history="1">
               <w:r>
                 <w:rPr>
                   <w:rFonts w:ascii="Calibri" w:eastAsia="Times New Roman" w:hAnsi="Calibri" w:cs="Calibri"/>
@@ -6316,7 +6352,7 @@
                 <w:u w:val="single"/>
               </w:rPr>
             </w:pPr>
-            <w:hyperlink r:id="rId46" w:history="1">
+            <w:hyperlink r:id="rId45" w:history="1">
               <w:r>
                 <w:rPr>
                   <w:rFonts w:ascii="Calibri" w:eastAsia="Times New Roman" w:hAnsi="Calibri" w:cs="Calibri"/>
@@ -6458,7 +6494,7 @@
                 <w:u w:val="single"/>
               </w:rPr>
             </w:pPr>
-            <w:hyperlink r:id="rId47" w:history="1">
+            <w:hyperlink r:id="rId46" w:history="1">
               <w:r>
                 <w:rPr>
                   <w:rFonts w:ascii="Calibri" w:eastAsia="Times New Roman" w:hAnsi="Calibri" w:cs="Calibri"/>
@@ -6609,7 +6645,7 @@
                 <w:u w:val="single"/>
               </w:rPr>
             </w:pPr>
-            <w:hyperlink r:id="rId48" w:history="1">
+            <w:hyperlink r:id="rId47" w:history="1">
               <w:r>
                 <w:rPr>
                   <w:rFonts w:ascii="Calibri" w:eastAsia="Times New Roman" w:hAnsi="Calibri" w:cs="Calibri"/>
@@ -6751,7 +6787,7 @@
                 <w:u w:val="single"/>
               </w:rPr>
             </w:pPr>
-            <w:hyperlink r:id="rId49" w:history="1">
+            <w:hyperlink r:id="rId48" w:history="1">
               <w:r>
                 <w:rPr>
                   <w:rFonts w:ascii="Calibri" w:eastAsia="Times New Roman" w:hAnsi="Calibri" w:cs="Calibri"/>
@@ -6909,7 +6945,7 @@
                 <w:u w:val="single"/>
               </w:rPr>
             </w:pPr>
-            <w:hyperlink r:id="rId50" w:history="1">
+            <w:hyperlink r:id="rId49" w:history="1">
               <w:r>
                 <w:rPr>
                   <w:rFonts w:ascii="Calibri" w:eastAsia="Times New Roman" w:hAnsi="Calibri" w:cs="Calibri"/>
@@ -6926,7 +6962,7 @@
     </w:tbl>
     <w:p/>
     <w:sectPr>
-      <w:headerReference w:type="default" r:id="rId51"/>
+      <w:headerReference w:type="default" r:id="rId50"/>
       <w:pgSz w:w="15840" w:h="12240" w:orient="landscape" w:code="1"/>
       <w:pgMar w:top="518" w:right="1440" w:bottom="720" w:left="1440" w:header="187" w:footer="720" w:gutter="0"/>
       <w:cols w:space="720"/>

</xml_diff>